<commit_message>
Nguyen Ai Phuong Thao
</commit_message>
<xml_diff>
--- a/BT Git 2.docx
+++ b/BT Git 2.docx
@@ -8,9 +8,91 @@
       </w:r>
     </w:p>
     <w:p>
-      <w:r>
-        <w:t>Giải thích và cho ví dụ minh họa các câu sau</w:t>
-      </w:r>
+      <w:proofErr w:type="spellStart"/>
+      <w:r>
+        <w:t>Giải</w:t>
+      </w:r>
+      <w:proofErr w:type="spellEnd"/>
+      <w:r>
+        <w:t xml:space="preserve"> </w:t>
+      </w:r>
+      <w:proofErr w:type="spellStart"/>
+      <w:r>
+        <w:t>thích</w:t>
+      </w:r>
+      <w:proofErr w:type="spellEnd"/>
+      <w:r>
+        <w:t xml:space="preserve"> </w:t>
+      </w:r>
+      <w:proofErr w:type="spellStart"/>
+      <w:r>
+        <w:t>và</w:t>
+      </w:r>
+      <w:proofErr w:type="spellEnd"/>
+      <w:r>
+        <w:t xml:space="preserve"> </w:t>
+      </w:r>
+      <w:proofErr w:type="spellStart"/>
+      <w:r>
+        <w:t>cho</w:t>
+      </w:r>
+      <w:proofErr w:type="spellEnd"/>
+      <w:r>
+        <w:t xml:space="preserve"> </w:t>
+      </w:r>
+      <w:proofErr w:type="spellStart"/>
+      <w:r>
+        <w:t>ví</w:t>
+      </w:r>
+      <w:proofErr w:type="spellEnd"/>
+      <w:r>
+        <w:t xml:space="preserve"> </w:t>
+      </w:r>
+      <w:proofErr w:type="spellStart"/>
+      <w:r>
+        <w:t>dụ</w:t>
+      </w:r>
+      <w:proofErr w:type="spellEnd"/>
+      <w:r>
+        <w:t xml:space="preserve"> </w:t>
+      </w:r>
+      <w:proofErr w:type="spellStart"/>
+      <w:r>
+        <w:t>minh</w:t>
+      </w:r>
+      <w:proofErr w:type="spellEnd"/>
+      <w:r>
+        <w:t xml:space="preserve"> </w:t>
+      </w:r>
+      <w:proofErr w:type="spellStart"/>
+      <w:r>
+        <w:t>họa</w:t>
+      </w:r>
+      <w:proofErr w:type="spellEnd"/>
+      <w:r>
+        <w:t xml:space="preserve"> </w:t>
+      </w:r>
+      <w:proofErr w:type="spellStart"/>
+      <w:r>
+        <w:t>các</w:t>
+      </w:r>
+      <w:proofErr w:type="spellEnd"/>
+      <w:r>
+        <w:t xml:space="preserve"> </w:t>
+      </w:r>
+      <w:proofErr w:type="spellStart"/>
+      <w:r>
+        <w:t>câu</w:t>
+      </w:r>
+      <w:proofErr w:type="spellEnd"/>
+      <w:r>
+        <w:t xml:space="preserve"> </w:t>
+      </w:r>
+      <w:proofErr w:type="spellStart"/>
+      <w:r>
+        <w:t>sau</w:t>
+      </w:r>
+      <w:proofErr w:type="spellEnd"/>
     </w:p>
     <w:p>
       <w:pPr>
@@ -20,9 +102,51 @@
           <w:numId w:val="1"/>
         </w:numPr>
       </w:pPr>
-      <w:r>
-        <w:t>Phân biệt các cấp độ reset</w:t>
-      </w:r>
+      <w:proofErr w:type="spellStart"/>
+      <w:r>
+        <w:t>Phân</w:t>
+      </w:r>
+      <w:proofErr w:type="spellEnd"/>
+      <w:r>
+        <w:t xml:space="preserve"> </w:t>
+      </w:r>
+      <w:proofErr w:type="spellStart"/>
+      <w:r>
+        <w:t>biệt</w:t>
+      </w:r>
+      <w:proofErr w:type="spellEnd"/>
+      <w:r>
+        <w:t xml:space="preserve"> </w:t>
+      </w:r>
+      <w:proofErr w:type="spellStart"/>
+      <w:r>
+        <w:t>các</w:t>
+      </w:r>
+      <w:proofErr w:type="spellEnd"/>
+      <w:r>
+        <w:t xml:space="preserve"> </w:t>
+      </w:r>
+      <w:proofErr w:type="spellStart"/>
+      <w:r>
+        <w:t>cấp</w:t>
+      </w:r>
+      <w:proofErr w:type="spellEnd"/>
+      <w:r>
+        <w:t xml:space="preserve"> </w:t>
+      </w:r>
+      <w:proofErr w:type="spellStart"/>
+      <w:r>
+        <w:t>độ</w:t>
+      </w:r>
+      <w:proofErr w:type="spellEnd"/>
+      <w:r>
+        <w:t xml:space="preserve"> </w:t>
+      </w:r>
+      <w:proofErr w:type="gramStart"/>
+      <w:r>
+        <w:t>reset</w:t>
+      </w:r>
+      <w:proofErr w:type="gramEnd"/>
     </w:p>
     <w:p>
       <w:pPr>
@@ -32,35 +156,101 @@
         <w:t>Soft:</w:t>
       </w:r>
       <w:r>
-        <w:t xml:space="preserve"> Hủy commit nhưng giữ tất cả</w:t>
-      </w:r>
-    </w:p>
-    <w:p>
-      <w:pPr>
-        <w:pStyle w:val="ListParagraph"/>
-      </w:pPr>
-      <w:r>
-        <w:t>Ví dụ:</w:t>
-      </w:r>
-    </w:p>
-    <w:p>
-      <w:pPr>
-        <w:pStyle w:val="ListParagraph"/>
-      </w:pPr>
-      <w:r>
-        <w:t>Chup hinh log</w:t>
-      </w:r>
-    </w:p>
-    <w:p>
-      <w:pPr>
-        <w:pStyle w:val="ListParagraph"/>
-      </w:pPr>
-    </w:p>
-    <w:p>
-      <w:pPr>
-        <w:pStyle w:val="ListParagraph"/>
-      </w:pPr>
-      <w:r>
+        <w:t xml:space="preserve"> </w:t>
+      </w:r>
+      <w:proofErr w:type="spellStart"/>
+      <w:r>
+        <w:t>Hủy</w:t>
+      </w:r>
+      <w:proofErr w:type="spellEnd"/>
+      <w:r>
+        <w:t xml:space="preserve"> commit </w:t>
+      </w:r>
+      <w:proofErr w:type="spellStart"/>
+      <w:r>
+        <w:t>nhưng</w:t>
+      </w:r>
+      <w:proofErr w:type="spellEnd"/>
+      <w:r>
+        <w:t xml:space="preserve"> </w:t>
+      </w:r>
+      <w:proofErr w:type="spellStart"/>
+      <w:r>
+        <w:t>giữ</w:t>
+      </w:r>
+      <w:proofErr w:type="spellEnd"/>
+      <w:r>
+        <w:t xml:space="preserve"> </w:t>
+      </w:r>
+      <w:proofErr w:type="spellStart"/>
+      <w:r>
+        <w:t>tất</w:t>
+      </w:r>
+      <w:proofErr w:type="spellEnd"/>
+      <w:r>
+        <w:t xml:space="preserve"> </w:t>
+      </w:r>
+      <w:proofErr w:type="spellStart"/>
+      <w:r>
+        <w:t>cả</w:t>
+      </w:r>
+      <w:proofErr w:type="spellEnd"/>
+    </w:p>
+    <w:p>
+      <w:pPr>
+        <w:pStyle w:val="ListParagraph"/>
+      </w:pPr>
+      <w:proofErr w:type="spellStart"/>
+      <w:r>
+        <w:t>Ví</w:t>
+      </w:r>
+      <w:proofErr w:type="spellEnd"/>
+      <w:r>
+        <w:t xml:space="preserve"> </w:t>
+      </w:r>
+      <w:proofErr w:type="spellStart"/>
+      <w:r>
+        <w:t>dụ</w:t>
+      </w:r>
+      <w:proofErr w:type="spellEnd"/>
+      <w:r>
+        <w:t>:</w:t>
+      </w:r>
+    </w:p>
+    <w:p>
+      <w:pPr>
+        <w:pStyle w:val="ListParagraph"/>
+      </w:pPr>
+      <w:proofErr w:type="spellStart"/>
+      <w:r>
+        <w:t>Chup</w:t>
+      </w:r>
+      <w:proofErr w:type="spellEnd"/>
+      <w:r>
+        <w:t xml:space="preserve"> </w:t>
+      </w:r>
+      <w:proofErr w:type="spellStart"/>
+      <w:r>
+        <w:t>hinh</w:t>
+      </w:r>
+      <w:proofErr w:type="spellEnd"/>
+      <w:r>
+        <w:t xml:space="preserve"> log</w:t>
+      </w:r>
+    </w:p>
+    <w:p>
+      <w:pPr>
+        <w:pStyle w:val="ListParagraph"/>
+      </w:pPr>
+    </w:p>
+    <w:p>
+      <w:pPr>
+        <w:pStyle w:val="ListParagraph"/>
+      </w:pPr>
+      <w:r>
+        <w:rPr>
+          <w:noProof/>
+        </w:rPr>
         <w:drawing>
           <wp:inline distT="0" distB="0" distL="0" distR="0" wp14:anchorId="1773169C" wp14:editId="35371FC9">
             <wp:extent cx="5906324" cy="2743583"/>
@@ -102,8 +292,13 @@
       <w:pPr>
         <w:pStyle w:val="ListParagraph"/>
       </w:pPr>
-      <w:r>
-        <w:t>Nội dung file</w:t>
+      <w:proofErr w:type="spellStart"/>
+      <w:r>
+        <w:t>Nội</w:t>
+      </w:r>
+      <w:proofErr w:type="spellEnd"/>
+      <w:r>
+        <w:t xml:space="preserve"> dung file</w:t>
       </w:r>
       <w:r>
         <w:t xml:space="preserve">: </w:t>
@@ -119,6 +314,9 @@
         <w:pStyle w:val="ListParagraph"/>
       </w:pPr>
       <w:r>
+        <w:rPr>
+          <w:noProof/>
+        </w:rPr>
         <w:drawing>
           <wp:inline distT="0" distB="0" distL="0" distR="0" wp14:anchorId="6754AAFF" wp14:editId="3630DC38">
             <wp:extent cx="3229426" cy="1867161"/>
@@ -165,20 +363,52 @@
       <w:pPr>
         <w:pStyle w:val="ListParagraph"/>
       </w:pPr>
-      <w:r>
-        <w:t xml:space="preserve">Mixed : Hủy git add nhưng giữ code </w:t>
-      </w:r>
-    </w:p>
-    <w:p>
-      <w:pPr>
-        <w:pStyle w:val="ListParagraph"/>
-      </w:pPr>
-    </w:p>
-    <w:p>
-      <w:pPr>
-        <w:pStyle w:val="ListParagraph"/>
-      </w:pPr>
-      <w:r>
+      <w:proofErr w:type="gramStart"/>
+      <w:r>
+        <w:t>Mixed :</w:t>
+      </w:r>
+      <w:proofErr w:type="gramEnd"/>
+      <w:r>
+        <w:t xml:space="preserve"> </w:t>
+      </w:r>
+      <w:proofErr w:type="spellStart"/>
+      <w:r>
+        <w:t>Hủy</w:t>
+      </w:r>
+      <w:proofErr w:type="spellEnd"/>
+      <w:r>
+        <w:t xml:space="preserve"> git add </w:t>
+      </w:r>
+      <w:proofErr w:type="spellStart"/>
+      <w:r>
+        <w:t>nhưng</w:t>
+      </w:r>
+      <w:proofErr w:type="spellEnd"/>
+      <w:r>
+        <w:t xml:space="preserve"> </w:t>
+      </w:r>
+      <w:proofErr w:type="spellStart"/>
+      <w:r>
+        <w:t>giữ</w:t>
+      </w:r>
+      <w:proofErr w:type="spellEnd"/>
+      <w:r>
+        <w:t xml:space="preserve"> code </w:t>
+      </w:r>
+    </w:p>
+    <w:p>
+      <w:pPr>
+        <w:pStyle w:val="ListParagraph"/>
+      </w:pPr>
+    </w:p>
+    <w:p>
+      <w:pPr>
+        <w:pStyle w:val="ListParagraph"/>
+      </w:pPr>
+      <w:r>
+        <w:rPr>
+          <w:noProof/>
+        </w:rPr>
         <w:lastRenderedPageBreak/>
         <w:drawing>
           <wp:inline distT="0" distB="0" distL="0" distR="0" wp14:anchorId="50B898ED" wp14:editId="04466A11">
@@ -227,6 +457,9 @@
         <w:pStyle w:val="ListParagraph"/>
       </w:pPr>
       <w:r>
+        <w:rPr>
+          <w:noProof/>
+        </w:rPr>
         <w:drawing>
           <wp:inline distT="0" distB="0" distL="0" distR="0" wp14:anchorId="1A93CA0D" wp14:editId="32BB2439">
             <wp:extent cx="3229426" cy="1867161"/>
@@ -273,20 +506,89 @@
       <w:pPr>
         <w:pStyle w:val="ListParagraph"/>
       </w:pPr>
-      <w:r>
-        <w:t>Hard : Hủy mọi thứ quay về sạch như commit trước đó</w:t>
-      </w:r>
-    </w:p>
-    <w:p>
-      <w:pPr>
-        <w:pStyle w:val="ListParagraph"/>
-      </w:pPr>
-    </w:p>
-    <w:p>
-      <w:pPr>
-        <w:pStyle w:val="ListParagraph"/>
-      </w:pPr>
-      <w:r>
+      <w:proofErr w:type="gramStart"/>
+      <w:r>
+        <w:t>Hard :</w:t>
+      </w:r>
+      <w:proofErr w:type="gramEnd"/>
+      <w:r>
+        <w:t xml:space="preserve"> </w:t>
+      </w:r>
+      <w:proofErr w:type="spellStart"/>
+      <w:r>
+        <w:t>Hủy</w:t>
+      </w:r>
+      <w:proofErr w:type="spellEnd"/>
+      <w:r>
+        <w:t xml:space="preserve"> </w:t>
+      </w:r>
+      <w:proofErr w:type="spellStart"/>
+      <w:r>
+        <w:t>mọi</w:t>
+      </w:r>
+      <w:proofErr w:type="spellEnd"/>
+      <w:r>
+        <w:t xml:space="preserve"> </w:t>
+      </w:r>
+      <w:proofErr w:type="spellStart"/>
+      <w:r>
+        <w:t>thứ</w:t>
+      </w:r>
+      <w:proofErr w:type="spellEnd"/>
+      <w:r>
+        <w:t xml:space="preserve"> quay </w:t>
+      </w:r>
+      <w:proofErr w:type="spellStart"/>
+      <w:r>
+        <w:t>về</w:t>
+      </w:r>
+      <w:proofErr w:type="spellEnd"/>
+      <w:r>
+        <w:t xml:space="preserve"> </w:t>
+      </w:r>
+      <w:proofErr w:type="spellStart"/>
+      <w:r>
+        <w:t>sạch</w:t>
+      </w:r>
+      <w:proofErr w:type="spellEnd"/>
+      <w:r>
+        <w:t xml:space="preserve"> </w:t>
+      </w:r>
+      <w:proofErr w:type="spellStart"/>
+      <w:r>
+        <w:t>như</w:t>
+      </w:r>
+      <w:proofErr w:type="spellEnd"/>
+      <w:r>
+        <w:t xml:space="preserve"> commit </w:t>
+      </w:r>
+      <w:proofErr w:type="spellStart"/>
+      <w:r>
+        <w:t>trước</w:t>
+      </w:r>
+      <w:proofErr w:type="spellEnd"/>
+      <w:r>
+        <w:t xml:space="preserve"> </w:t>
+      </w:r>
+      <w:proofErr w:type="spellStart"/>
+      <w:r>
+        <w:t>đó</w:t>
+      </w:r>
+      <w:proofErr w:type="spellEnd"/>
+    </w:p>
+    <w:p>
+      <w:pPr>
+        <w:pStyle w:val="ListParagraph"/>
+      </w:pPr>
+    </w:p>
+    <w:p>
+      <w:pPr>
+        <w:pStyle w:val="ListParagraph"/>
+      </w:pPr>
+      <w:r>
+        <w:rPr>
+          <w:noProof/>
+        </w:rPr>
         <w:drawing>
           <wp:inline distT="0" distB="0" distL="0" distR="0" wp14:anchorId="1D71A56B" wp14:editId="2BE3C314">
             <wp:extent cx="4696480" cy="1867161"/>
@@ -334,6 +636,9 @@
         <w:pStyle w:val="ListParagraph"/>
       </w:pPr>
       <w:r>
+        <w:rPr>
+          <w:noProof/>
+        </w:rPr>
         <w:lastRenderedPageBreak/>
         <w:drawing>
           <wp:inline distT="0" distB="0" distL="0" distR="0" wp14:anchorId="1EAE8905" wp14:editId="28CB3931">
@@ -381,8 +686,21 @@
         </w:numPr>
       </w:pPr>
       <w:r>
-        <w:t>Merge và rebase</w:t>
-      </w:r>
+        <w:t xml:space="preserve">Merge </w:t>
+      </w:r>
+      <w:proofErr w:type="spellStart"/>
+      <w:r>
+        <w:t>và</w:t>
+      </w:r>
+      <w:proofErr w:type="spellEnd"/>
+      <w:r>
+        <w:t xml:space="preserve"> </w:t>
+      </w:r>
+      <w:proofErr w:type="gramStart"/>
+      <w:r>
+        <w:t>rebase</w:t>
+      </w:r>
+      <w:proofErr w:type="gramEnd"/>
     </w:p>
     <w:p>
       <w:pPr>
@@ -393,7 +711,435 @@
         </w:numPr>
       </w:pPr>
       <w:r>
-        <w:t>Cherry pick dung để làm gì?</w:t>
+        <w:t xml:space="preserve">Cherry pick dung </w:t>
+      </w:r>
+      <w:proofErr w:type="spellStart"/>
+      <w:r>
+        <w:t>để</w:t>
+      </w:r>
+      <w:proofErr w:type="spellEnd"/>
+      <w:r>
+        <w:t xml:space="preserve"> </w:t>
+      </w:r>
+      <w:proofErr w:type="spellStart"/>
+      <w:r>
+        <w:t>làm</w:t>
+      </w:r>
+      <w:proofErr w:type="spellEnd"/>
+      <w:r>
+        <w:t xml:space="preserve"> </w:t>
+      </w:r>
+      <w:proofErr w:type="spellStart"/>
+      <w:r>
+        <w:t>gì</w:t>
+      </w:r>
+      <w:proofErr w:type="spellEnd"/>
+      <w:r>
+        <w:t>?</w:t>
+      </w:r>
+    </w:p>
+    <w:p>
+      <w:r>
+        <w:t xml:space="preserve">Cherry-pick dung </w:t>
+      </w:r>
+      <w:proofErr w:type="spellStart"/>
+      <w:r>
+        <w:t>để</w:t>
+      </w:r>
+      <w:proofErr w:type="spellEnd"/>
+      <w:r>
+        <w:t xml:space="preserve"> </w:t>
+      </w:r>
+      <w:proofErr w:type="spellStart"/>
+      <w:r>
+        <w:t>lấy</w:t>
+      </w:r>
+      <w:proofErr w:type="spellEnd"/>
+      <w:r>
+        <w:t xml:space="preserve"> </w:t>
+      </w:r>
+      <w:proofErr w:type="spellStart"/>
+      <w:r>
+        <w:t>một</w:t>
+      </w:r>
+      <w:proofErr w:type="spellEnd"/>
+      <w:r>
+        <w:t xml:space="preserve"> commit </w:t>
+      </w:r>
+      <w:proofErr w:type="spellStart"/>
+      <w:r>
+        <w:t>cụ</w:t>
+      </w:r>
+      <w:proofErr w:type="spellEnd"/>
+      <w:r>
+        <w:t xml:space="preserve"> </w:t>
+      </w:r>
+      <w:proofErr w:type="spellStart"/>
+      <w:r>
+        <w:t>thể</w:t>
+      </w:r>
+      <w:proofErr w:type="spellEnd"/>
+      <w:r>
+        <w:t xml:space="preserve"> </w:t>
+      </w:r>
+      <w:proofErr w:type="spellStart"/>
+      <w:r>
+        <w:t>từ</w:t>
+      </w:r>
+      <w:proofErr w:type="spellEnd"/>
+      <w:r>
+        <w:t xml:space="preserve"> </w:t>
+      </w:r>
+      <w:proofErr w:type="spellStart"/>
+      <w:r>
+        <w:t>một</w:t>
+      </w:r>
+      <w:proofErr w:type="spellEnd"/>
+      <w:r>
+        <w:t xml:space="preserve"> </w:t>
+      </w:r>
+      <w:proofErr w:type="spellStart"/>
+      <w:r>
+        <w:t>nhánh</w:t>
+      </w:r>
+      <w:proofErr w:type="spellEnd"/>
+      <w:r>
+        <w:t xml:space="preserve"> </w:t>
+      </w:r>
+      <w:proofErr w:type="spellStart"/>
+      <w:r>
+        <w:t>khác</w:t>
+      </w:r>
+      <w:proofErr w:type="spellEnd"/>
+      <w:r>
+        <w:t xml:space="preserve"> </w:t>
+      </w:r>
+      <w:proofErr w:type="spellStart"/>
+      <w:r>
+        <w:t>và</w:t>
+      </w:r>
+      <w:proofErr w:type="spellEnd"/>
+      <w:r>
+        <w:t xml:space="preserve"> </w:t>
+      </w:r>
+      <w:proofErr w:type="spellStart"/>
+      <w:r>
+        <w:t>áp</w:t>
+      </w:r>
+      <w:proofErr w:type="spellEnd"/>
+      <w:r>
+        <w:t xml:space="preserve"> </w:t>
+      </w:r>
+      <w:proofErr w:type="spellStart"/>
+      <w:r>
+        <w:t>dụng</w:t>
+      </w:r>
+      <w:proofErr w:type="spellEnd"/>
+      <w:r>
+        <w:t xml:space="preserve"> </w:t>
+      </w:r>
+      <w:proofErr w:type="spellStart"/>
+      <w:r>
+        <w:t>vào</w:t>
+      </w:r>
+      <w:proofErr w:type="spellEnd"/>
+      <w:r>
+        <w:t xml:space="preserve"> </w:t>
+      </w:r>
+      <w:proofErr w:type="spellStart"/>
+      <w:r>
+        <w:t>nhánh</w:t>
+      </w:r>
+      <w:proofErr w:type="spellEnd"/>
+      <w:r>
+        <w:t xml:space="preserve"> </w:t>
+      </w:r>
+      <w:proofErr w:type="spellStart"/>
+      <w:r>
+        <w:t>hiện</w:t>
+      </w:r>
+      <w:proofErr w:type="spellEnd"/>
+      <w:r>
+        <w:t xml:space="preserve"> </w:t>
+      </w:r>
+      <w:proofErr w:type="spellStart"/>
+      <w:r>
+        <w:t>tại</w:t>
+      </w:r>
+      <w:proofErr w:type="spellEnd"/>
+      <w:r>
+        <w:t xml:space="preserve">, </w:t>
+      </w:r>
+      <w:proofErr w:type="spellStart"/>
+      <w:r>
+        <w:t>mà</w:t>
+      </w:r>
+      <w:proofErr w:type="spellEnd"/>
+      <w:r>
+        <w:t xml:space="preserve"> </w:t>
+      </w:r>
+      <w:proofErr w:type="spellStart"/>
+      <w:r>
+        <w:t>không</w:t>
+      </w:r>
+      <w:proofErr w:type="spellEnd"/>
+      <w:r>
+        <w:t xml:space="preserve"> </w:t>
+      </w:r>
+      <w:proofErr w:type="spellStart"/>
+      <w:r>
+        <w:t>cần</w:t>
+      </w:r>
+      <w:proofErr w:type="spellEnd"/>
+      <w:r>
+        <w:t xml:space="preserve"> merge </w:t>
+      </w:r>
+      <w:proofErr w:type="spellStart"/>
+      <w:r>
+        <w:t>cả</w:t>
+      </w:r>
+      <w:proofErr w:type="spellEnd"/>
+      <w:r>
+        <w:t xml:space="preserve"> </w:t>
+      </w:r>
+      <w:proofErr w:type="spellStart"/>
+      <w:r>
+        <w:t>nhánh</w:t>
+      </w:r>
+      <w:proofErr w:type="spellEnd"/>
+      <w:r>
+        <w:t>.</w:t>
+      </w:r>
+    </w:p>
+    <w:p>
+      <w:proofErr w:type="spellStart"/>
+      <w:r>
+        <w:t>Nó</w:t>
+      </w:r>
+      <w:proofErr w:type="spellEnd"/>
+      <w:r>
+        <w:t xml:space="preserve"> </w:t>
+      </w:r>
+      <w:proofErr w:type="spellStart"/>
+      <w:r>
+        <w:t>giúp</w:t>
+      </w:r>
+      <w:proofErr w:type="spellEnd"/>
+      <w:r>
+        <w:t xml:space="preserve"> </w:t>
+      </w:r>
+      <w:proofErr w:type="spellStart"/>
+      <w:r>
+        <w:t>chọn</w:t>
+      </w:r>
+      <w:proofErr w:type="spellEnd"/>
+      <w:r>
+        <w:t xml:space="preserve"> </w:t>
+      </w:r>
+      <w:proofErr w:type="spellStart"/>
+      <w:r>
+        <w:t>đúng</w:t>
+      </w:r>
+      <w:proofErr w:type="spellEnd"/>
+      <w:r>
+        <w:t xml:space="preserve"> </w:t>
+      </w:r>
+      <w:proofErr w:type="spellStart"/>
+      <w:r>
+        <w:t>commi</w:t>
+      </w:r>
+      <w:proofErr w:type="spellEnd"/>
+      <w:r>
+        <w:t xml:space="preserve"> </w:t>
+      </w:r>
+      <w:proofErr w:type="spellStart"/>
+      <w:r>
+        <w:t>cần</w:t>
+      </w:r>
+      <w:proofErr w:type="spellEnd"/>
+      <w:r>
+        <w:t xml:space="preserve"> </w:t>
+      </w:r>
+      <w:proofErr w:type="spellStart"/>
+      <w:r>
+        <w:t>thiết</w:t>
+      </w:r>
+      <w:proofErr w:type="spellEnd"/>
+      <w:r>
+        <w:t xml:space="preserve"> </w:t>
+      </w:r>
+      <w:proofErr w:type="spellStart"/>
+      <w:r>
+        <w:t>đem</w:t>
+      </w:r>
+      <w:proofErr w:type="spellEnd"/>
+      <w:r>
+        <w:t xml:space="preserve"> sang branch </w:t>
+      </w:r>
+      <w:proofErr w:type="spellStart"/>
+      <w:r>
+        <w:t>khác</w:t>
+      </w:r>
+      <w:proofErr w:type="spellEnd"/>
+      <w:r>
+        <w:t>.</w:t>
+      </w:r>
+    </w:p>
+    <w:p>
+      <w:r>
+        <w:drawing>
+          <wp:inline distT="0" distB="0" distL="0" distR="0" wp14:anchorId="158472E3" wp14:editId="15382BAF">
+            <wp:extent cx="5943600" cy="2720975"/>
+            <wp:effectExtent l="0" t="0" r="0" b="3175"/>
+            <wp:docPr id="530097938" name="Picture 1" descr="A computer screen with white text&#10;&#10;Description automatically generated"/>
+            <wp:cNvGraphicFramePr>
+              <a:graphicFrameLocks xmlns:a="http://schemas.openxmlformats.org/drawingml/2006/main" noChangeAspect="1"/>
+            </wp:cNvGraphicFramePr>
+            <a:graphic xmlns:a="http://schemas.openxmlformats.org/drawingml/2006/main">
+              <a:graphicData uri="http://schemas.openxmlformats.org/drawingml/2006/picture">
+                <pic:pic xmlns:pic="http://schemas.openxmlformats.org/drawingml/2006/picture">
+                  <pic:nvPicPr>
+                    <pic:cNvPr id="530097938" name="Picture 1" descr="A computer screen with white text&#10;&#10;Description automatically generated"/>
+                    <pic:cNvPicPr/>
+                  </pic:nvPicPr>
+                  <pic:blipFill>
+                    <a:blip r:embed="rId10"/>
+                    <a:stretch>
+                      <a:fillRect/>
+                    </a:stretch>
+                  </pic:blipFill>
+                  <pic:spPr>
+                    <a:xfrm>
+                      <a:off x="0" y="0"/>
+                      <a:ext cx="5943600" cy="2720975"/>
+                    </a:xfrm>
+                    <a:prstGeom prst="rect">
+                      <a:avLst/>
+                    </a:prstGeom>
+                  </pic:spPr>
+                </pic:pic>
+              </a:graphicData>
+            </a:graphic>
+          </wp:inline>
+        </w:drawing>
+      </w:r>
+    </w:p>
+    <w:p>
+      <w:r>
+        <w:drawing>
+          <wp:inline distT="0" distB="0" distL="0" distR="0" wp14:anchorId="26F09B6A" wp14:editId="7786E5E1">
+            <wp:extent cx="5048955" cy="390580"/>
+            <wp:effectExtent l="0" t="0" r="0" b="9525"/>
+            <wp:docPr id="2067359823" name="Picture 1"/>
+            <wp:cNvGraphicFramePr>
+              <a:graphicFrameLocks xmlns:a="http://schemas.openxmlformats.org/drawingml/2006/main" noChangeAspect="1"/>
+            </wp:cNvGraphicFramePr>
+            <a:graphic xmlns:a="http://schemas.openxmlformats.org/drawingml/2006/main">
+              <a:graphicData uri="http://schemas.openxmlformats.org/drawingml/2006/picture">
+                <pic:pic xmlns:pic="http://schemas.openxmlformats.org/drawingml/2006/picture">
+                  <pic:nvPicPr>
+                    <pic:cNvPr id="2067359823" name=""/>
+                    <pic:cNvPicPr/>
+                  </pic:nvPicPr>
+                  <pic:blipFill>
+                    <a:blip r:embed="rId11"/>
+                    <a:stretch>
+                      <a:fillRect/>
+                    </a:stretch>
+                  </pic:blipFill>
+                  <pic:spPr>
+                    <a:xfrm>
+                      <a:off x="0" y="0"/>
+                      <a:ext cx="5048955" cy="390580"/>
+                    </a:xfrm>
+                    <a:prstGeom prst="rect">
+                      <a:avLst/>
+                    </a:prstGeom>
+                  </pic:spPr>
+                </pic:pic>
+              </a:graphicData>
+            </a:graphic>
+          </wp:inline>
+        </w:drawing>
+      </w:r>
+    </w:p>
+    <w:p>
+      <w:r>
+        <w:lastRenderedPageBreak/>
+        <w:drawing>
+          <wp:inline distT="0" distB="0" distL="0" distR="0" wp14:anchorId="0D2DE7AC" wp14:editId="351D5992">
+            <wp:extent cx="5611008" cy="1667108"/>
+            <wp:effectExtent l="0" t="0" r="0" b="9525"/>
+            <wp:docPr id="481922247" name="Picture 1" descr="A computer screen with white text&#10;&#10;Description automatically generated"/>
+            <wp:cNvGraphicFramePr>
+              <a:graphicFrameLocks xmlns:a="http://schemas.openxmlformats.org/drawingml/2006/main" noChangeAspect="1"/>
+            </wp:cNvGraphicFramePr>
+            <a:graphic xmlns:a="http://schemas.openxmlformats.org/drawingml/2006/main">
+              <a:graphicData uri="http://schemas.openxmlformats.org/drawingml/2006/picture">
+                <pic:pic xmlns:pic="http://schemas.openxmlformats.org/drawingml/2006/picture">
+                  <pic:nvPicPr>
+                    <pic:cNvPr id="481922247" name="Picture 1" descr="A computer screen with white text&#10;&#10;Description automatically generated"/>
+                    <pic:cNvPicPr/>
+                  </pic:nvPicPr>
+                  <pic:blipFill>
+                    <a:blip r:embed="rId12"/>
+                    <a:stretch>
+                      <a:fillRect/>
+                    </a:stretch>
+                  </pic:blipFill>
+                  <pic:spPr>
+                    <a:xfrm>
+                      <a:off x="0" y="0"/>
+                      <a:ext cx="5611008" cy="1667108"/>
+                    </a:xfrm>
+                    <a:prstGeom prst="rect">
+                      <a:avLst/>
+                    </a:prstGeom>
+                  </pic:spPr>
+                </pic:pic>
+              </a:graphicData>
+            </a:graphic>
+          </wp:inline>
+        </w:drawing>
+      </w:r>
+    </w:p>
+    <w:p>
+      <w:r>
+        <w:drawing>
+          <wp:inline distT="0" distB="0" distL="0" distR="0" wp14:anchorId="420216B2" wp14:editId="652D90A4">
+            <wp:extent cx="5277587" cy="1467055"/>
+            <wp:effectExtent l="0" t="0" r="0" b="0"/>
+            <wp:docPr id="1892883178" name="Picture 1" descr="A screen shot of a computer&#10;&#10;Description automatically generated"/>
+            <wp:cNvGraphicFramePr>
+              <a:graphicFrameLocks xmlns:a="http://schemas.openxmlformats.org/drawingml/2006/main" noChangeAspect="1"/>
+            </wp:cNvGraphicFramePr>
+            <a:graphic xmlns:a="http://schemas.openxmlformats.org/drawingml/2006/main">
+              <a:graphicData uri="http://schemas.openxmlformats.org/drawingml/2006/picture">
+                <pic:pic xmlns:pic="http://schemas.openxmlformats.org/drawingml/2006/picture">
+                  <pic:nvPicPr>
+                    <pic:cNvPr id="1892883178" name="Picture 1" descr="A screen shot of a computer&#10;&#10;Description automatically generated"/>
+                    <pic:cNvPicPr/>
+                  </pic:nvPicPr>
+                  <pic:blipFill>
+                    <a:blip r:embed="rId13"/>
+                    <a:stretch>
+                      <a:fillRect/>
+                    </a:stretch>
+                  </pic:blipFill>
+                  <pic:spPr>
+                    <a:xfrm>
+                      <a:off x="0" y="0"/>
+                      <a:ext cx="5277587" cy="1467055"/>
+                    </a:xfrm>
+                    <a:prstGeom prst="rect">
+                      <a:avLst/>
+                    </a:prstGeom>
+                  </pic:spPr>
+                </pic:pic>
+              </a:graphicData>
+            </a:graphic>
+          </wp:inline>
+        </w:drawing>
       </w:r>
     </w:p>
     <w:p>
@@ -401,23 +1147,625 @@
         <w:pStyle w:val="ListParagraph"/>
         <w:numPr>
           <w:ilvl w:val="0"/>
-          <w:numId w:val="1"/>
+          <w:numId w:val="2"/>
         </w:numPr>
       </w:pPr>
-      <w:r>
-        <w:t>Hướng dẫn sử dụng stash</w:t>
-      </w:r>
+      <w:proofErr w:type="spellStart"/>
+      <w:r>
+        <w:t>Hướng</w:t>
+      </w:r>
+      <w:proofErr w:type="spellEnd"/>
+      <w:r>
+        <w:t xml:space="preserve"> </w:t>
+      </w:r>
+      <w:proofErr w:type="spellStart"/>
+      <w:r>
+        <w:t>dẫn</w:t>
+      </w:r>
+      <w:proofErr w:type="spellEnd"/>
+      <w:r>
+        <w:t xml:space="preserve"> </w:t>
+      </w:r>
+      <w:proofErr w:type="spellStart"/>
+      <w:r>
+        <w:t>sử</w:t>
+      </w:r>
+      <w:proofErr w:type="spellEnd"/>
+      <w:r>
+        <w:t xml:space="preserve"> </w:t>
+      </w:r>
+      <w:proofErr w:type="spellStart"/>
+      <w:r>
+        <w:t>dụng</w:t>
+      </w:r>
+      <w:proofErr w:type="spellEnd"/>
+      <w:r>
+        <w:t xml:space="preserve"> stash</w:t>
+      </w:r>
+    </w:p>
+    <w:p>
+      <w:pPr>
+        <w:pStyle w:val="ListParagraph"/>
+      </w:pPr>
+      <w:r>
+        <w:t xml:space="preserve">Git stash dung </w:t>
+      </w:r>
+      <w:proofErr w:type="spellStart"/>
+      <w:r>
+        <w:t>để</w:t>
+      </w:r>
+      <w:proofErr w:type="spellEnd"/>
+      <w:r>
+        <w:t xml:space="preserve"> </w:t>
+      </w:r>
+      <w:proofErr w:type="spellStart"/>
+      <w:r>
+        <w:t>lưu</w:t>
+      </w:r>
+      <w:proofErr w:type="spellEnd"/>
+      <w:r>
+        <w:t xml:space="preserve"> </w:t>
+      </w:r>
+      <w:proofErr w:type="spellStart"/>
+      <w:r>
+        <w:t>tạm</w:t>
+      </w:r>
+      <w:proofErr w:type="spellEnd"/>
+      <w:r>
+        <w:t xml:space="preserve"> </w:t>
+      </w:r>
+      <w:proofErr w:type="spellStart"/>
+      <w:r>
+        <w:t>thời</w:t>
+      </w:r>
+      <w:proofErr w:type="spellEnd"/>
+      <w:r>
+        <w:t xml:space="preserve"> </w:t>
+      </w:r>
+      <w:proofErr w:type="spellStart"/>
+      <w:r>
+        <w:t>những</w:t>
+      </w:r>
+      <w:proofErr w:type="spellEnd"/>
+      <w:r>
+        <w:t xml:space="preserve"> </w:t>
+      </w:r>
+      <w:proofErr w:type="spellStart"/>
+      <w:r>
+        <w:t>thay</w:t>
+      </w:r>
+      <w:proofErr w:type="spellEnd"/>
+      <w:r>
+        <w:t xml:space="preserve"> </w:t>
+      </w:r>
+      <w:proofErr w:type="spellStart"/>
+      <w:r>
+        <w:t>đổi</w:t>
+      </w:r>
+      <w:proofErr w:type="spellEnd"/>
+      <w:r>
+        <w:t xml:space="preserve"> </w:t>
+      </w:r>
+      <w:proofErr w:type="spellStart"/>
+      <w:r>
+        <w:t>đang</w:t>
+      </w:r>
+      <w:proofErr w:type="spellEnd"/>
+      <w:r>
+        <w:t xml:space="preserve"> </w:t>
+      </w:r>
+      <w:proofErr w:type="spellStart"/>
+      <w:r>
+        <w:t>làm</w:t>
+      </w:r>
+      <w:proofErr w:type="spellEnd"/>
+      <w:r>
+        <w:t xml:space="preserve"> </w:t>
+      </w:r>
+      <w:proofErr w:type="spellStart"/>
+      <w:r>
+        <w:t>dở</w:t>
+      </w:r>
+      <w:proofErr w:type="spellEnd"/>
+      <w:r>
+        <w:t xml:space="preserve"> </w:t>
+      </w:r>
+      <w:proofErr w:type="spellStart"/>
+      <w:r>
+        <w:t>mà</w:t>
+      </w:r>
+      <w:proofErr w:type="spellEnd"/>
+      <w:r>
+        <w:t xml:space="preserve"> </w:t>
+      </w:r>
+      <w:proofErr w:type="spellStart"/>
+      <w:r>
+        <w:t>chưa</w:t>
+      </w:r>
+      <w:proofErr w:type="spellEnd"/>
+      <w:r>
+        <w:t xml:space="preserve"> </w:t>
+      </w:r>
+      <w:proofErr w:type="spellStart"/>
+      <w:r>
+        <w:t>muốn</w:t>
+      </w:r>
+      <w:proofErr w:type="spellEnd"/>
+      <w:r>
+        <w:t xml:space="preserve"> commit, </w:t>
+      </w:r>
+      <w:proofErr w:type="spellStart"/>
+      <w:r>
+        <w:t>giúp</w:t>
+      </w:r>
+      <w:proofErr w:type="spellEnd"/>
+      <w:r>
+        <w:t xml:space="preserve"> </w:t>
+      </w:r>
+      <w:proofErr w:type="spellStart"/>
+      <w:r>
+        <w:t>chuyển</w:t>
+      </w:r>
+      <w:proofErr w:type="spellEnd"/>
+      <w:r>
+        <w:t xml:space="preserve"> branch </w:t>
+      </w:r>
+      <w:proofErr w:type="spellStart"/>
+      <w:r>
+        <w:t>hoặc</w:t>
+      </w:r>
+      <w:proofErr w:type="spellEnd"/>
+      <w:r>
+        <w:t xml:space="preserve"> </w:t>
+      </w:r>
+      <w:proofErr w:type="spellStart"/>
+      <w:r>
+        <w:t>làm</w:t>
+      </w:r>
+      <w:proofErr w:type="spellEnd"/>
+      <w:r>
+        <w:t xml:space="preserve"> </w:t>
+      </w:r>
+      <w:proofErr w:type="spellStart"/>
+      <w:r>
+        <w:t>việc</w:t>
+      </w:r>
+      <w:proofErr w:type="spellEnd"/>
+      <w:r>
+        <w:t xml:space="preserve"> </w:t>
+      </w:r>
+      <w:proofErr w:type="spellStart"/>
+      <w:r>
+        <w:t>khác</w:t>
+      </w:r>
+      <w:proofErr w:type="spellEnd"/>
+      <w:r>
+        <w:t xml:space="preserve"> </w:t>
+      </w:r>
+      <w:proofErr w:type="spellStart"/>
+      <w:r>
+        <w:t>rồi</w:t>
+      </w:r>
+      <w:proofErr w:type="spellEnd"/>
+      <w:r>
+        <w:t xml:space="preserve"> </w:t>
+      </w:r>
+      <w:proofErr w:type="spellStart"/>
+      <w:r>
+        <w:t>sau</w:t>
+      </w:r>
+      <w:proofErr w:type="spellEnd"/>
+      <w:r>
+        <w:t xml:space="preserve"> </w:t>
+      </w:r>
+      <w:proofErr w:type="spellStart"/>
+      <w:r>
+        <w:t>đó</w:t>
+      </w:r>
+      <w:proofErr w:type="spellEnd"/>
+      <w:r>
+        <w:t xml:space="preserve"> </w:t>
+      </w:r>
+      <w:proofErr w:type="spellStart"/>
+      <w:r>
+        <w:t>khôi</w:t>
+      </w:r>
+      <w:proofErr w:type="spellEnd"/>
+      <w:r>
+        <w:t xml:space="preserve"> </w:t>
+      </w:r>
+      <w:proofErr w:type="spellStart"/>
+      <w:r>
+        <w:t>phục</w:t>
+      </w:r>
+      <w:proofErr w:type="spellEnd"/>
+      <w:r>
+        <w:t xml:space="preserve"> </w:t>
+      </w:r>
+      <w:proofErr w:type="spellStart"/>
+      <w:r>
+        <w:t>lại</w:t>
+      </w:r>
+      <w:proofErr w:type="spellEnd"/>
+      <w:r>
+        <w:t>.</w:t>
+      </w:r>
+    </w:p>
+    <w:p>
+      <w:pPr>
+        <w:pStyle w:val="ListParagraph"/>
+      </w:pPr>
+      <w:r>
+        <w:t xml:space="preserve">Các </w:t>
+      </w:r>
+      <w:proofErr w:type="spellStart"/>
+      <w:r>
+        <w:t>lệnh</w:t>
+      </w:r>
+      <w:proofErr w:type="spellEnd"/>
+      <w:r>
+        <w:t xml:space="preserve"> </w:t>
+      </w:r>
+      <w:proofErr w:type="spellStart"/>
+      <w:r>
+        <w:t>cơ</w:t>
+      </w:r>
+      <w:proofErr w:type="spellEnd"/>
+      <w:r>
+        <w:t xml:space="preserve"> </w:t>
+      </w:r>
+      <w:proofErr w:type="spellStart"/>
+      <w:r>
+        <w:t>bản</w:t>
+      </w:r>
+      <w:proofErr w:type="spellEnd"/>
+    </w:p>
+    <w:p>
+      <w:pPr>
+        <w:pStyle w:val="ListParagraph"/>
+        <w:rPr>
+          <w:b/>
+          <w:bCs/>
+        </w:rPr>
+      </w:pPr>
+      <w:proofErr w:type="spellStart"/>
+      <w:r>
+        <w:rPr>
+          <w:b/>
+          <w:bCs/>
+        </w:rPr>
+        <w:t>Lệnh</w:t>
+      </w:r>
+      <w:proofErr w:type="spellEnd"/>
+      <w:r>
+        <w:rPr>
+          <w:b/>
+          <w:bCs/>
+        </w:rPr>
+        <w:tab/>
+      </w:r>
+      <w:r>
+        <w:rPr>
+          <w:b/>
+          <w:bCs/>
+        </w:rPr>
+        <w:tab/>
+      </w:r>
+      <w:r>
+        <w:rPr>
+          <w:b/>
+          <w:bCs/>
+        </w:rPr>
+        <w:tab/>
+      </w:r>
+      <w:r>
+        <w:rPr>
+          <w:b/>
+          <w:bCs/>
+        </w:rPr>
+        <w:tab/>
+      </w:r>
+      <w:proofErr w:type="spellStart"/>
+      <w:r>
+        <w:rPr>
+          <w:b/>
+          <w:bCs/>
+        </w:rPr>
+        <w:t>Chức</w:t>
+      </w:r>
+      <w:proofErr w:type="spellEnd"/>
+      <w:r>
+        <w:rPr>
+          <w:b/>
+          <w:bCs/>
+        </w:rPr>
+        <w:t xml:space="preserve"> </w:t>
+      </w:r>
+      <w:proofErr w:type="spellStart"/>
+      <w:r>
+        <w:rPr>
+          <w:b/>
+          <w:bCs/>
+        </w:rPr>
+        <w:t>năng</w:t>
+      </w:r>
+      <w:proofErr w:type="spellEnd"/>
+      <w:r>
+        <w:rPr>
+          <w:b/>
+          <w:bCs/>
+        </w:rPr>
+        <w:t xml:space="preserve"> </w:t>
+      </w:r>
+    </w:p>
+    <w:p>
+      <w:pPr>
+        <w:pStyle w:val="ListParagraph"/>
+      </w:pPr>
+      <w:r>
+        <w:t xml:space="preserve">git stash </w:t>
+      </w:r>
+      <w:r>
+        <w:tab/>
+      </w:r>
+      <w:r>
+        <w:tab/>
+      </w:r>
+      <w:r>
+        <w:tab/>
+        <w:t xml:space="preserve">Lưu </w:t>
+      </w:r>
+      <w:proofErr w:type="spellStart"/>
+      <w:r>
+        <w:t>tạm</w:t>
+      </w:r>
+      <w:proofErr w:type="spellEnd"/>
+      <w:r>
+        <w:t xml:space="preserve"> code </w:t>
+      </w:r>
+      <w:proofErr w:type="spellStart"/>
+      <w:r>
+        <w:t>đang</w:t>
+      </w:r>
+      <w:proofErr w:type="spellEnd"/>
+      <w:r>
+        <w:t xml:space="preserve"> </w:t>
+      </w:r>
+      <w:proofErr w:type="spellStart"/>
+      <w:r>
+        <w:t>sửa</w:t>
+      </w:r>
+      <w:proofErr w:type="spellEnd"/>
+      <w:r>
+        <w:t xml:space="preserve"> </w:t>
+      </w:r>
+    </w:p>
+    <w:p>
+      <w:pPr>
+        <w:pStyle w:val="ListParagraph"/>
+      </w:pPr>
+      <w:r>
+        <w:t xml:space="preserve">git stash list </w:t>
+      </w:r>
+      <w:r>
+        <w:tab/>
+      </w:r>
+      <w:r>
+        <w:tab/>
+      </w:r>
+      <w:r>
+        <w:tab/>
+        <w:t xml:space="preserve">Xem </w:t>
+      </w:r>
+      <w:proofErr w:type="spellStart"/>
+      <w:r>
+        <w:t>danh</w:t>
+      </w:r>
+      <w:proofErr w:type="spellEnd"/>
+      <w:r>
+        <w:t xml:space="preserve"> </w:t>
+      </w:r>
+      <w:proofErr w:type="spellStart"/>
+      <w:r>
+        <w:t>sách</w:t>
+      </w:r>
+      <w:proofErr w:type="spellEnd"/>
+      <w:r>
+        <w:t xml:space="preserve"> stash </w:t>
+      </w:r>
+    </w:p>
+    <w:p>
+      <w:pPr>
+        <w:pStyle w:val="ListParagraph"/>
+      </w:pPr>
+      <w:r>
+        <w:t xml:space="preserve">git stash pop </w:t>
+      </w:r>
+      <w:r>
+        <w:tab/>
+      </w:r>
+      <w:r>
+        <w:tab/>
+      </w:r>
+      <w:r>
+        <w:tab/>
+      </w:r>
+      <w:proofErr w:type="spellStart"/>
+      <w:r>
+        <w:t>Khôi</w:t>
+      </w:r>
+      <w:proofErr w:type="spellEnd"/>
+      <w:r>
+        <w:t xml:space="preserve"> </w:t>
+      </w:r>
+      <w:proofErr w:type="spellStart"/>
+      <w:r>
+        <w:t>phục</w:t>
+      </w:r>
+      <w:proofErr w:type="spellEnd"/>
+      <w:r>
+        <w:t xml:space="preserve"> </w:t>
+      </w:r>
+      <w:proofErr w:type="spellStart"/>
+      <w:r>
+        <w:t>và</w:t>
+      </w:r>
+      <w:proofErr w:type="spellEnd"/>
+      <w:r>
+        <w:t xml:space="preserve"> </w:t>
+      </w:r>
+      <w:proofErr w:type="spellStart"/>
+      <w:r>
+        <w:t>xoá</w:t>
+      </w:r>
+      <w:proofErr w:type="spellEnd"/>
+      <w:r>
+        <w:t xml:space="preserve"> stash </w:t>
+      </w:r>
+    </w:p>
+    <w:p>
+      <w:pPr>
+        <w:pStyle w:val="ListParagraph"/>
+      </w:pPr>
+      <w:r>
+        <w:t xml:space="preserve">git </w:t>
+      </w:r>
+      <w:proofErr w:type="gramStart"/>
+      <w:r>
+        <w:t>stash</w:t>
+      </w:r>
+      <w:proofErr w:type="gramEnd"/>
+      <w:r>
+        <w:t xml:space="preserve"> apply </w:t>
+      </w:r>
+      <w:r>
+        <w:tab/>
+      </w:r>
+      <w:r>
+        <w:tab/>
+      </w:r>
+      <w:r>
+        <w:tab/>
+      </w:r>
+      <w:proofErr w:type="spellStart"/>
+      <w:r>
+        <w:t>Khôi</w:t>
+      </w:r>
+      <w:proofErr w:type="spellEnd"/>
+      <w:r>
+        <w:t xml:space="preserve"> </w:t>
+      </w:r>
+      <w:proofErr w:type="spellStart"/>
+      <w:r>
+        <w:t>phục</w:t>
+      </w:r>
+      <w:proofErr w:type="spellEnd"/>
+      <w:r>
+        <w:t xml:space="preserve"> </w:t>
+      </w:r>
+      <w:proofErr w:type="spellStart"/>
+      <w:r>
+        <w:t>nhưng</w:t>
+      </w:r>
+      <w:proofErr w:type="spellEnd"/>
+      <w:r>
+        <w:t xml:space="preserve"> </w:t>
+      </w:r>
+      <w:proofErr w:type="spellStart"/>
+      <w:r>
+        <w:t>không</w:t>
+      </w:r>
+      <w:proofErr w:type="spellEnd"/>
+      <w:r>
+        <w:t xml:space="preserve"> </w:t>
+      </w:r>
+      <w:proofErr w:type="spellStart"/>
+      <w:r>
+        <w:t>xoá</w:t>
+      </w:r>
+      <w:proofErr w:type="spellEnd"/>
+      <w:r>
+        <w:t xml:space="preserve"> stash </w:t>
+      </w:r>
+    </w:p>
+    <w:p>
+      <w:pPr>
+        <w:pStyle w:val="ListParagraph"/>
+      </w:pPr>
+      <w:r>
+        <w:t xml:space="preserve">git </w:t>
+      </w:r>
+      <w:proofErr w:type="gramStart"/>
+      <w:r>
+        <w:t>stash</w:t>
+      </w:r>
+      <w:proofErr w:type="gramEnd"/>
+      <w:r>
+        <w:t xml:space="preserve"> drop</w:t>
+      </w:r>
+      <w:r>
+        <w:tab/>
+      </w:r>
+      <w:r>
+        <w:tab/>
+        <w:t xml:space="preserve"> </w:t>
+      </w:r>
+      <w:r>
+        <w:tab/>
+      </w:r>
+      <w:proofErr w:type="spellStart"/>
+      <w:r>
+        <w:t>Xoá</w:t>
+      </w:r>
+      <w:proofErr w:type="spellEnd"/>
+      <w:r>
+        <w:t xml:space="preserve"> stash </w:t>
+      </w:r>
+      <w:proofErr w:type="spellStart"/>
+      <w:r>
+        <w:t>cụ</w:t>
+      </w:r>
+      <w:proofErr w:type="spellEnd"/>
+      <w:r>
+        <w:t xml:space="preserve"> </w:t>
+      </w:r>
+      <w:proofErr w:type="spellStart"/>
+      <w:r>
+        <w:t>thể</w:t>
+      </w:r>
+      <w:proofErr w:type="spellEnd"/>
     </w:p>
     <w:p>
       <w:pPr>
         <w:pStyle w:val="ListParagraph"/>
         <w:numPr>
           <w:ilvl w:val="0"/>
-          <w:numId w:val="1"/>
+          <w:numId w:val="2"/>
         </w:numPr>
       </w:pPr>
-      <w:r>
-        <w:t>Cách sử dụng git diff</w:t>
+      <w:proofErr w:type="spellStart"/>
+      <w:r>
+        <w:t>Cách</w:t>
+      </w:r>
+      <w:proofErr w:type="spellEnd"/>
+      <w:r>
+        <w:t xml:space="preserve"> </w:t>
+      </w:r>
+      <w:proofErr w:type="spellStart"/>
+      <w:r>
+        <w:t>sử</w:t>
+      </w:r>
+      <w:proofErr w:type="spellEnd"/>
+      <w:r>
+        <w:t xml:space="preserve"> </w:t>
+      </w:r>
+      <w:proofErr w:type="spellStart"/>
+      <w:r>
+        <w:t>dụng</w:t>
+      </w:r>
+      <w:proofErr w:type="spellEnd"/>
+      <w:r>
+        <w:t xml:space="preserve"> git diff</w:t>
       </w:r>
     </w:p>
     <w:p>
@@ -425,12 +1773,38 @@
         <w:pStyle w:val="ListParagraph"/>
         <w:numPr>
           <w:ilvl w:val="0"/>
-          <w:numId w:val="1"/>
+          <w:numId w:val="2"/>
         </w:numPr>
       </w:pPr>
-      <w:r>
-        <w:t>Phân biệt pull và fetch</w:t>
-      </w:r>
+      <w:proofErr w:type="spellStart"/>
+      <w:r>
+        <w:t>Phân</w:t>
+      </w:r>
+      <w:proofErr w:type="spellEnd"/>
+      <w:r>
+        <w:t xml:space="preserve"> </w:t>
+      </w:r>
+      <w:proofErr w:type="spellStart"/>
+      <w:r>
+        <w:t>biệt</w:t>
+      </w:r>
+      <w:proofErr w:type="spellEnd"/>
+      <w:r>
+        <w:t xml:space="preserve"> pull </w:t>
+      </w:r>
+      <w:proofErr w:type="spellStart"/>
+      <w:r>
+        <w:t>và</w:t>
+      </w:r>
+      <w:proofErr w:type="spellEnd"/>
+      <w:r>
+        <w:t xml:space="preserve"> </w:t>
+      </w:r>
+      <w:proofErr w:type="gramStart"/>
+      <w:r>
+        <w:t>fetch</w:t>
+      </w:r>
+      <w:proofErr w:type="gramEnd"/>
     </w:p>
     <w:sectPr>
       <w:pgSz w:w="12240" w:h="15840"/>
@@ -445,6 +1819,95 @@
 <file path=word/numbering.xml><?xml version="1.0" encoding="utf-8"?>
 <w:numbering xmlns:wpc="http://schemas.microsoft.com/office/word/2010/wordprocessingCanvas" xmlns:cx="http://schemas.microsoft.com/office/drawing/2014/chartex" xmlns:cx1="http://schemas.microsoft.com/office/drawing/2015/9/8/chartex" xmlns:cx2="http://schemas.microsoft.com/office/drawing/2015/10/21/chartex" xmlns:cx3="http://schemas.microsoft.com/office/drawing/2016/5/9/chartex" xmlns:cx4="http://schemas.microsoft.com/office/drawing/2016/5/10/chartex" xmlns:cx5="http://schemas.microsoft.com/office/drawing/2016/5/11/chartex" xmlns:cx6="http://schemas.microsoft.com/office/drawing/2016/5/12/chartex" xmlns:cx7="http://schemas.microsoft.com/office/drawing/2016/5/13/chartex" xmlns:cx8="http://schemas.microsoft.com/office/drawing/2016/5/14/chartex" xmlns:mc="http://schemas.openxmlformats.org/markup-compatibility/2006" xmlns:aink="http://schemas.microsoft.com/office/drawing/2016/ink" xmlns:am3d="http://schemas.microsoft.com/office/drawing/2017/model3d" xmlns:o="urn:schemas-microsoft-com:office:office" xmlns:oel="http://schemas.microsoft.com/office/2019/extlst" xmlns:r="http://schemas.openxmlformats.org/officeDocument/2006/relationships" xmlns:m="http://schemas.openxmlformats.org/officeDocument/2006/math" xmlns:v="urn:schemas-microsoft-com:vml" xmlns:wp14="http://schemas.microsoft.com/office/word/2010/wordprocessingDrawing" xmlns:wp="http://schemas.openxmlformats.org/drawingml/2006/wordprocessingDrawing" xmlns:w10="urn:schemas-microsoft-com:office:word" xmlns:w="http://schemas.openxmlformats.org/wordprocessingml/2006/main" xmlns:w14="http://schemas.microsoft.com/office/word/2010/wordml" xmlns:w15="http://schemas.microsoft.com/office/word/2012/wordml" xmlns:w16cex="http://schemas.microsoft.com/office/word/2018/wordml/cex" xmlns:w16cid="http://schemas.microsoft.com/office/word/2016/wordml/cid" xmlns:w16="http://schemas.microsoft.com/office/word/2018/wordml" xmlns:w16du="http://schemas.microsoft.com/office/word/2023/wordml/word16du" xmlns:w16sdtdh="http://schemas.microsoft.com/office/word/2020/wordml/sdtdatahash" xmlns:w16se="http://schemas.microsoft.com/office/word/2015/wordml/symex" xmlns:wpg="http://schemas.microsoft.com/office/word/2010/wordprocessingGroup" xmlns:wpi="http://schemas.microsoft.com/office/word/2010/wordprocessingInk" xmlns:wne="http://schemas.microsoft.com/office/word/2006/wordml" xmlns:wps="http://schemas.microsoft.com/office/word/2010/wordprocessingShape" mc:Ignorable="w14 w15 w16se w16cid w16 w16cex w16sdtdh wp14">
   <w:abstractNum w:abstractNumId="0" w15:restartNumberingAfterBreak="0">
+    <w:nsid w:val="50E80F99"/>
+    <w:multiLevelType w:val="hybridMultilevel"/>
+    <w:tmpl w:val="F83EF5DC"/>
+    <w:lvl w:ilvl="0" w:tplc="FFFFFFFF">
+      <w:start w:val="1"/>
+      <w:numFmt w:val="decimal"/>
+      <w:lvlText w:val="%1."/>
+      <w:lvlJc w:val="left"/>
+      <w:pPr>
+        <w:ind w:left="720" w:hanging="360"/>
+      </w:pPr>
+      <w:rPr>
+        <w:rFonts w:hint="default"/>
+      </w:rPr>
+    </w:lvl>
+    <w:lvl w:ilvl="1" w:tplc="FFFFFFFF" w:tentative="1">
+      <w:start w:val="1"/>
+      <w:numFmt w:val="lowerLetter"/>
+      <w:lvlText w:val="%2."/>
+      <w:lvlJc w:val="left"/>
+      <w:pPr>
+        <w:ind w:left="1440" w:hanging="360"/>
+      </w:pPr>
+    </w:lvl>
+    <w:lvl w:ilvl="2" w:tplc="FFFFFFFF" w:tentative="1">
+      <w:start w:val="1"/>
+      <w:numFmt w:val="lowerRoman"/>
+      <w:lvlText w:val="%3."/>
+      <w:lvlJc w:val="right"/>
+      <w:pPr>
+        <w:ind w:left="2160" w:hanging="180"/>
+      </w:pPr>
+    </w:lvl>
+    <w:lvl w:ilvl="3" w:tplc="FFFFFFFF" w:tentative="1">
+      <w:start w:val="1"/>
+      <w:numFmt w:val="decimal"/>
+      <w:lvlText w:val="%4."/>
+      <w:lvlJc w:val="left"/>
+      <w:pPr>
+        <w:ind w:left="2880" w:hanging="360"/>
+      </w:pPr>
+    </w:lvl>
+    <w:lvl w:ilvl="4" w:tplc="FFFFFFFF" w:tentative="1">
+      <w:start w:val="1"/>
+      <w:numFmt w:val="lowerLetter"/>
+      <w:lvlText w:val="%5."/>
+      <w:lvlJc w:val="left"/>
+      <w:pPr>
+        <w:ind w:left="3600" w:hanging="360"/>
+      </w:pPr>
+    </w:lvl>
+    <w:lvl w:ilvl="5" w:tplc="FFFFFFFF" w:tentative="1">
+      <w:start w:val="1"/>
+      <w:numFmt w:val="lowerRoman"/>
+      <w:lvlText w:val="%6."/>
+      <w:lvlJc w:val="right"/>
+      <w:pPr>
+        <w:ind w:left="4320" w:hanging="180"/>
+      </w:pPr>
+    </w:lvl>
+    <w:lvl w:ilvl="6" w:tplc="FFFFFFFF" w:tentative="1">
+      <w:start w:val="1"/>
+      <w:numFmt w:val="decimal"/>
+      <w:lvlText w:val="%7."/>
+      <w:lvlJc w:val="left"/>
+      <w:pPr>
+        <w:ind w:left="5040" w:hanging="360"/>
+      </w:pPr>
+    </w:lvl>
+    <w:lvl w:ilvl="7" w:tplc="FFFFFFFF" w:tentative="1">
+      <w:start w:val="1"/>
+      <w:numFmt w:val="lowerLetter"/>
+      <w:lvlText w:val="%8."/>
+      <w:lvlJc w:val="left"/>
+      <w:pPr>
+        <w:ind w:left="5760" w:hanging="360"/>
+      </w:pPr>
+    </w:lvl>
+    <w:lvl w:ilvl="8" w:tplc="FFFFFFFF" w:tentative="1">
+      <w:start w:val="1"/>
+      <w:numFmt w:val="lowerRoman"/>
+      <w:lvlText w:val="%9."/>
+      <w:lvlJc w:val="right"/>
+      <w:pPr>
+        <w:ind w:left="6480" w:hanging="180"/>
+      </w:pPr>
+    </w:lvl>
+  </w:abstractNum>
+  <w:abstractNum w:abstractNumId="1" w15:restartNumberingAfterBreak="0">
     <w:nsid w:val="7D7970EB"/>
     <w:multiLevelType w:val="hybridMultilevel"/>
     <w:tmpl w:val="F83EF5DC"/>
@@ -534,6 +1997,9 @@
     </w:lvl>
   </w:abstractNum>
   <w:num w:numId="1" w16cid:durableId="1494180743">
+    <w:abstractNumId w:val="1"/>
+  </w:num>
+  <w:num w:numId="2" w16cid:durableId="212815198">
     <w:abstractNumId w:val="0"/>
   </w:num>
 </w:numbering>

</xml_diff>

<commit_message>
Vo Thi Xuan Thao
</commit_message>
<xml_diff>
--- a/BT Git 2.docx
+++ b/BT Git 2.docx
@@ -8,91 +8,9 @@
       </w:r>
     </w:p>
     <w:p>
-      <w:proofErr w:type="spellStart"/>
-      <w:r>
-        <w:t>Giải</w:t>
-      </w:r>
-      <w:proofErr w:type="spellEnd"/>
-      <w:r>
-        <w:t xml:space="preserve"> </w:t>
-      </w:r>
-      <w:proofErr w:type="spellStart"/>
-      <w:r>
-        <w:t>thích</w:t>
-      </w:r>
-      <w:proofErr w:type="spellEnd"/>
-      <w:r>
-        <w:t xml:space="preserve"> </w:t>
-      </w:r>
-      <w:proofErr w:type="spellStart"/>
-      <w:r>
-        <w:t>và</w:t>
-      </w:r>
-      <w:proofErr w:type="spellEnd"/>
-      <w:r>
-        <w:t xml:space="preserve"> </w:t>
-      </w:r>
-      <w:proofErr w:type="spellStart"/>
-      <w:r>
-        <w:t>cho</w:t>
-      </w:r>
-      <w:proofErr w:type="spellEnd"/>
-      <w:r>
-        <w:t xml:space="preserve"> </w:t>
-      </w:r>
-      <w:proofErr w:type="spellStart"/>
-      <w:r>
-        <w:t>ví</w:t>
-      </w:r>
-      <w:proofErr w:type="spellEnd"/>
-      <w:r>
-        <w:t xml:space="preserve"> </w:t>
-      </w:r>
-      <w:proofErr w:type="spellStart"/>
-      <w:r>
-        <w:t>dụ</w:t>
-      </w:r>
-      <w:proofErr w:type="spellEnd"/>
-      <w:r>
-        <w:t xml:space="preserve"> </w:t>
-      </w:r>
-      <w:proofErr w:type="spellStart"/>
-      <w:r>
-        <w:t>minh</w:t>
-      </w:r>
-      <w:proofErr w:type="spellEnd"/>
-      <w:r>
-        <w:t xml:space="preserve"> </w:t>
-      </w:r>
-      <w:proofErr w:type="spellStart"/>
-      <w:r>
-        <w:t>họa</w:t>
-      </w:r>
-      <w:proofErr w:type="spellEnd"/>
-      <w:r>
-        <w:t xml:space="preserve"> </w:t>
-      </w:r>
-      <w:proofErr w:type="spellStart"/>
-      <w:r>
-        <w:t>các</w:t>
-      </w:r>
-      <w:proofErr w:type="spellEnd"/>
-      <w:r>
-        <w:t xml:space="preserve"> </w:t>
-      </w:r>
-      <w:proofErr w:type="spellStart"/>
-      <w:r>
-        <w:t>câu</w:t>
-      </w:r>
-      <w:proofErr w:type="spellEnd"/>
-      <w:r>
-        <w:t xml:space="preserve"> </w:t>
-      </w:r>
-      <w:proofErr w:type="spellStart"/>
-      <w:r>
-        <w:t>sau</w:t>
-      </w:r>
-      <w:proofErr w:type="spellEnd"/>
+      <w:r>
+        <w:t>Giải thích và cho ví dụ minh họa các câu sau</w:t>
+      </w:r>
     </w:p>
     <w:p>
       <w:pPr>
@@ -102,51 +20,9 @@
           <w:numId w:val="1"/>
         </w:numPr>
       </w:pPr>
-      <w:proofErr w:type="spellStart"/>
-      <w:r>
-        <w:t>Phân</w:t>
-      </w:r>
-      <w:proofErr w:type="spellEnd"/>
-      <w:r>
-        <w:t xml:space="preserve"> </w:t>
-      </w:r>
-      <w:proofErr w:type="spellStart"/>
-      <w:r>
-        <w:t>biệt</w:t>
-      </w:r>
-      <w:proofErr w:type="spellEnd"/>
-      <w:r>
-        <w:t xml:space="preserve"> </w:t>
-      </w:r>
-      <w:proofErr w:type="spellStart"/>
-      <w:r>
-        <w:t>các</w:t>
-      </w:r>
-      <w:proofErr w:type="spellEnd"/>
-      <w:r>
-        <w:t xml:space="preserve"> </w:t>
-      </w:r>
-      <w:proofErr w:type="spellStart"/>
-      <w:r>
-        <w:t>cấp</w:t>
-      </w:r>
-      <w:proofErr w:type="spellEnd"/>
-      <w:r>
-        <w:t xml:space="preserve"> </w:t>
-      </w:r>
-      <w:proofErr w:type="spellStart"/>
-      <w:r>
-        <w:t>độ</w:t>
-      </w:r>
-      <w:proofErr w:type="spellEnd"/>
-      <w:r>
-        <w:t xml:space="preserve"> </w:t>
-      </w:r>
-      <w:proofErr w:type="gramStart"/>
-      <w:r>
-        <w:t>reset</w:t>
-      </w:r>
-      <w:proofErr w:type="gramEnd"/>
+      <w:r>
+        <w:t>Phân biệt các cấp độ reset</w:t>
+      </w:r>
     </w:p>
     <w:p>
       <w:pPr>
@@ -156,86 +32,23 @@
         <w:t>Soft:</w:t>
       </w:r>
       <w:r>
-        <w:t xml:space="preserve"> </w:t>
-      </w:r>
-      <w:proofErr w:type="spellStart"/>
-      <w:r>
-        <w:t>Hủy</w:t>
-      </w:r>
-      <w:proofErr w:type="spellEnd"/>
-      <w:r>
-        <w:t xml:space="preserve"> commit </w:t>
-      </w:r>
-      <w:proofErr w:type="spellStart"/>
-      <w:r>
-        <w:t>nhưng</w:t>
-      </w:r>
-      <w:proofErr w:type="spellEnd"/>
-      <w:r>
-        <w:t xml:space="preserve"> </w:t>
-      </w:r>
-      <w:proofErr w:type="spellStart"/>
-      <w:r>
-        <w:t>giữ</w:t>
-      </w:r>
-      <w:proofErr w:type="spellEnd"/>
-      <w:r>
-        <w:t xml:space="preserve"> </w:t>
-      </w:r>
-      <w:proofErr w:type="spellStart"/>
-      <w:r>
-        <w:t>tất</w:t>
-      </w:r>
-      <w:proofErr w:type="spellEnd"/>
-      <w:r>
-        <w:t xml:space="preserve"> </w:t>
-      </w:r>
-      <w:proofErr w:type="spellStart"/>
-      <w:r>
-        <w:t>cả</w:t>
-      </w:r>
-      <w:proofErr w:type="spellEnd"/>
-    </w:p>
-    <w:p>
-      <w:pPr>
-        <w:pStyle w:val="ListParagraph"/>
-      </w:pPr>
-      <w:proofErr w:type="spellStart"/>
-      <w:r>
-        <w:t>Ví</w:t>
-      </w:r>
-      <w:proofErr w:type="spellEnd"/>
-      <w:r>
-        <w:t xml:space="preserve"> </w:t>
-      </w:r>
-      <w:proofErr w:type="spellStart"/>
-      <w:r>
-        <w:t>dụ</w:t>
-      </w:r>
-      <w:proofErr w:type="spellEnd"/>
-      <w:r>
-        <w:t>:</w:t>
-      </w:r>
-    </w:p>
-    <w:p>
-      <w:pPr>
-        <w:pStyle w:val="ListParagraph"/>
-      </w:pPr>
-      <w:proofErr w:type="spellStart"/>
-      <w:r>
-        <w:t>Chup</w:t>
-      </w:r>
-      <w:proofErr w:type="spellEnd"/>
-      <w:r>
-        <w:t xml:space="preserve"> </w:t>
-      </w:r>
-      <w:proofErr w:type="spellStart"/>
-      <w:r>
-        <w:t>hinh</w:t>
-      </w:r>
-      <w:proofErr w:type="spellEnd"/>
-      <w:r>
-        <w:t xml:space="preserve"> log</w:t>
+        <w:t xml:space="preserve"> Hủy commit nhưng giữ tất cả</w:t>
+      </w:r>
+    </w:p>
+    <w:p>
+      <w:pPr>
+        <w:pStyle w:val="ListParagraph"/>
+      </w:pPr>
+      <w:r>
+        <w:t>Ví dụ:</w:t>
+      </w:r>
+    </w:p>
+    <w:p>
+      <w:pPr>
+        <w:pStyle w:val="ListParagraph"/>
+      </w:pPr>
+      <w:r>
+        <w:t>Chup hinh log</w:t>
       </w:r>
     </w:p>
     <w:p>
@@ -292,13 +105,8 @@
       <w:pPr>
         <w:pStyle w:val="ListParagraph"/>
       </w:pPr>
-      <w:proofErr w:type="spellStart"/>
-      <w:r>
-        <w:t>Nội</w:t>
-      </w:r>
-      <w:proofErr w:type="spellEnd"/>
-      <w:r>
-        <w:t xml:space="preserve"> dung file</w:t>
+      <w:r>
+        <w:t>Nội dung file</w:t>
       </w:r>
       <w:r>
         <w:t xml:space="preserve">: </w:t>
@@ -363,37 +171,8 @@
       <w:pPr>
         <w:pStyle w:val="ListParagraph"/>
       </w:pPr>
-      <w:proofErr w:type="gramStart"/>
-      <w:r>
-        <w:t>Mixed :</w:t>
-      </w:r>
-      <w:proofErr w:type="gramEnd"/>
-      <w:r>
-        <w:t xml:space="preserve"> </w:t>
-      </w:r>
-      <w:proofErr w:type="spellStart"/>
-      <w:r>
-        <w:t>Hủy</w:t>
-      </w:r>
-      <w:proofErr w:type="spellEnd"/>
-      <w:r>
-        <w:t xml:space="preserve"> git add </w:t>
-      </w:r>
-      <w:proofErr w:type="spellStart"/>
-      <w:r>
-        <w:t>nhưng</w:t>
-      </w:r>
-      <w:proofErr w:type="spellEnd"/>
-      <w:r>
-        <w:t xml:space="preserve"> </w:t>
-      </w:r>
-      <w:proofErr w:type="spellStart"/>
-      <w:r>
-        <w:t>giữ</w:t>
-      </w:r>
-      <w:proofErr w:type="spellEnd"/>
-      <w:r>
-        <w:t xml:space="preserve"> code </w:t>
+      <w:r>
+        <w:t xml:space="preserve">Mixed : Hủy git add nhưng giữ code </w:t>
       </w:r>
     </w:p>
     <w:p>
@@ -506,75 +285,9 @@
       <w:pPr>
         <w:pStyle w:val="ListParagraph"/>
       </w:pPr>
-      <w:proofErr w:type="gramStart"/>
-      <w:r>
-        <w:t>Hard :</w:t>
-      </w:r>
-      <w:proofErr w:type="gramEnd"/>
-      <w:r>
-        <w:t xml:space="preserve"> </w:t>
-      </w:r>
-      <w:proofErr w:type="spellStart"/>
-      <w:r>
-        <w:t>Hủy</w:t>
-      </w:r>
-      <w:proofErr w:type="spellEnd"/>
-      <w:r>
-        <w:t xml:space="preserve"> </w:t>
-      </w:r>
-      <w:proofErr w:type="spellStart"/>
-      <w:r>
-        <w:t>mọi</w:t>
-      </w:r>
-      <w:proofErr w:type="spellEnd"/>
-      <w:r>
-        <w:t xml:space="preserve"> </w:t>
-      </w:r>
-      <w:proofErr w:type="spellStart"/>
-      <w:r>
-        <w:t>thứ</w:t>
-      </w:r>
-      <w:proofErr w:type="spellEnd"/>
-      <w:r>
-        <w:t xml:space="preserve"> quay </w:t>
-      </w:r>
-      <w:proofErr w:type="spellStart"/>
-      <w:r>
-        <w:t>về</w:t>
-      </w:r>
-      <w:proofErr w:type="spellEnd"/>
-      <w:r>
-        <w:t xml:space="preserve"> </w:t>
-      </w:r>
-      <w:proofErr w:type="spellStart"/>
-      <w:r>
-        <w:t>sạch</w:t>
-      </w:r>
-      <w:proofErr w:type="spellEnd"/>
-      <w:r>
-        <w:t xml:space="preserve"> </w:t>
-      </w:r>
-      <w:proofErr w:type="spellStart"/>
-      <w:r>
-        <w:t>như</w:t>
-      </w:r>
-      <w:proofErr w:type="spellEnd"/>
-      <w:r>
-        <w:t xml:space="preserve"> commit </w:t>
-      </w:r>
-      <w:proofErr w:type="spellStart"/>
-      <w:r>
-        <w:t>trước</w:t>
-      </w:r>
-      <w:proofErr w:type="spellEnd"/>
-      <w:r>
-        <w:t xml:space="preserve"> </w:t>
-      </w:r>
-      <w:proofErr w:type="spellStart"/>
-      <w:r>
-        <w:t>đó</w:t>
-      </w:r>
-      <w:proofErr w:type="spellEnd"/>
+      <w:r>
+        <w:t>Hard : Hủy mọi thứ quay về sạch như commit trước đó</w:t>
+      </w:r>
     </w:p>
     <w:p>
       <w:pPr>
@@ -686,21 +399,8 @@
         </w:numPr>
       </w:pPr>
       <w:r>
-        <w:t xml:space="preserve">Merge </w:t>
-      </w:r>
-      <w:proofErr w:type="spellStart"/>
-      <w:r>
-        <w:t>và</w:t>
-      </w:r>
-      <w:proofErr w:type="spellEnd"/>
-      <w:r>
-        <w:t xml:space="preserve"> </w:t>
-      </w:r>
-      <w:proofErr w:type="gramStart"/>
-      <w:r>
-        <w:t>rebase</w:t>
-      </w:r>
-      <w:proofErr w:type="gramEnd"/>
+        <w:t>Merge và rebase</w:t>
+      </w:r>
     </w:p>
     <w:p>
       <w:pPr>
@@ -711,282 +411,24 @@
         </w:numPr>
       </w:pPr>
       <w:r>
-        <w:t xml:space="preserve">Cherry pick dung </w:t>
-      </w:r>
-      <w:proofErr w:type="spellStart"/>
-      <w:r>
-        <w:t>để</w:t>
-      </w:r>
-      <w:proofErr w:type="spellEnd"/>
-      <w:r>
-        <w:t xml:space="preserve"> </w:t>
-      </w:r>
-      <w:proofErr w:type="spellStart"/>
-      <w:r>
-        <w:t>làm</w:t>
-      </w:r>
-      <w:proofErr w:type="spellEnd"/>
-      <w:r>
-        <w:t xml:space="preserve"> </w:t>
-      </w:r>
-      <w:proofErr w:type="spellStart"/>
-      <w:r>
-        <w:t>gì</w:t>
-      </w:r>
-      <w:proofErr w:type="spellEnd"/>
-      <w:r>
-        <w:t>?</w:t>
-      </w:r>
-    </w:p>
-    <w:p>
-      <w:r>
-        <w:t xml:space="preserve">Cherry-pick dung </w:t>
-      </w:r>
-      <w:proofErr w:type="spellStart"/>
-      <w:r>
-        <w:t>để</w:t>
-      </w:r>
-      <w:proofErr w:type="spellEnd"/>
-      <w:r>
-        <w:t xml:space="preserve"> </w:t>
-      </w:r>
-      <w:proofErr w:type="spellStart"/>
-      <w:r>
-        <w:t>lấy</w:t>
-      </w:r>
-      <w:proofErr w:type="spellEnd"/>
-      <w:r>
-        <w:t xml:space="preserve"> </w:t>
-      </w:r>
-      <w:proofErr w:type="spellStart"/>
-      <w:r>
-        <w:t>một</w:t>
-      </w:r>
-      <w:proofErr w:type="spellEnd"/>
-      <w:r>
-        <w:t xml:space="preserve"> commit </w:t>
-      </w:r>
-      <w:proofErr w:type="spellStart"/>
-      <w:r>
-        <w:t>cụ</w:t>
-      </w:r>
-      <w:proofErr w:type="spellEnd"/>
-      <w:r>
-        <w:t xml:space="preserve"> </w:t>
-      </w:r>
-      <w:proofErr w:type="spellStart"/>
-      <w:r>
-        <w:t>thể</w:t>
-      </w:r>
-      <w:proofErr w:type="spellEnd"/>
-      <w:r>
-        <w:t xml:space="preserve"> </w:t>
-      </w:r>
-      <w:proofErr w:type="spellStart"/>
-      <w:r>
-        <w:t>từ</w:t>
-      </w:r>
-      <w:proofErr w:type="spellEnd"/>
-      <w:r>
-        <w:t xml:space="preserve"> </w:t>
-      </w:r>
-      <w:proofErr w:type="spellStart"/>
-      <w:r>
-        <w:t>một</w:t>
-      </w:r>
-      <w:proofErr w:type="spellEnd"/>
-      <w:r>
-        <w:t xml:space="preserve"> </w:t>
-      </w:r>
-      <w:proofErr w:type="spellStart"/>
-      <w:r>
-        <w:t>nhánh</w:t>
-      </w:r>
-      <w:proofErr w:type="spellEnd"/>
-      <w:r>
-        <w:t xml:space="preserve"> </w:t>
-      </w:r>
-      <w:proofErr w:type="spellStart"/>
-      <w:r>
-        <w:t>khác</w:t>
-      </w:r>
-      <w:proofErr w:type="spellEnd"/>
-      <w:r>
-        <w:t xml:space="preserve"> </w:t>
-      </w:r>
-      <w:proofErr w:type="spellStart"/>
-      <w:r>
-        <w:t>và</w:t>
-      </w:r>
-      <w:proofErr w:type="spellEnd"/>
-      <w:r>
-        <w:t xml:space="preserve"> </w:t>
-      </w:r>
-      <w:proofErr w:type="spellStart"/>
-      <w:r>
-        <w:t>áp</w:t>
-      </w:r>
-      <w:proofErr w:type="spellEnd"/>
-      <w:r>
-        <w:t xml:space="preserve"> </w:t>
-      </w:r>
-      <w:proofErr w:type="spellStart"/>
-      <w:r>
-        <w:t>dụng</w:t>
-      </w:r>
-      <w:proofErr w:type="spellEnd"/>
-      <w:r>
-        <w:t xml:space="preserve"> </w:t>
-      </w:r>
-      <w:proofErr w:type="spellStart"/>
-      <w:r>
-        <w:t>vào</w:t>
-      </w:r>
-      <w:proofErr w:type="spellEnd"/>
-      <w:r>
-        <w:t xml:space="preserve"> </w:t>
-      </w:r>
-      <w:proofErr w:type="spellStart"/>
-      <w:r>
-        <w:t>nhánh</w:t>
-      </w:r>
-      <w:proofErr w:type="spellEnd"/>
-      <w:r>
-        <w:t xml:space="preserve"> </w:t>
-      </w:r>
-      <w:proofErr w:type="spellStart"/>
-      <w:r>
-        <w:t>hiện</w:t>
-      </w:r>
-      <w:proofErr w:type="spellEnd"/>
-      <w:r>
-        <w:t xml:space="preserve"> </w:t>
-      </w:r>
-      <w:proofErr w:type="spellStart"/>
-      <w:r>
-        <w:t>tại</w:t>
-      </w:r>
-      <w:proofErr w:type="spellEnd"/>
-      <w:r>
-        <w:t xml:space="preserve">, </w:t>
-      </w:r>
-      <w:proofErr w:type="spellStart"/>
-      <w:r>
-        <w:t>mà</w:t>
-      </w:r>
-      <w:proofErr w:type="spellEnd"/>
-      <w:r>
-        <w:t xml:space="preserve"> </w:t>
-      </w:r>
-      <w:proofErr w:type="spellStart"/>
-      <w:r>
-        <w:t>không</w:t>
-      </w:r>
-      <w:proofErr w:type="spellEnd"/>
-      <w:r>
-        <w:t xml:space="preserve"> </w:t>
-      </w:r>
-      <w:proofErr w:type="spellStart"/>
-      <w:r>
-        <w:t>cần</w:t>
-      </w:r>
-      <w:proofErr w:type="spellEnd"/>
-      <w:r>
-        <w:t xml:space="preserve"> merge </w:t>
-      </w:r>
-      <w:proofErr w:type="spellStart"/>
-      <w:r>
-        <w:t>cả</w:t>
-      </w:r>
-      <w:proofErr w:type="spellEnd"/>
-      <w:r>
-        <w:t xml:space="preserve"> </w:t>
-      </w:r>
-      <w:proofErr w:type="spellStart"/>
-      <w:r>
-        <w:t>nhánh</w:t>
-      </w:r>
-      <w:proofErr w:type="spellEnd"/>
-      <w:r>
-        <w:t>.</w:t>
-      </w:r>
-    </w:p>
-    <w:p>
-      <w:proofErr w:type="spellStart"/>
-      <w:r>
-        <w:t>Nó</w:t>
-      </w:r>
-      <w:proofErr w:type="spellEnd"/>
-      <w:r>
-        <w:t xml:space="preserve"> </w:t>
-      </w:r>
-      <w:proofErr w:type="spellStart"/>
-      <w:r>
-        <w:t>giúp</w:t>
-      </w:r>
-      <w:proofErr w:type="spellEnd"/>
-      <w:r>
-        <w:t xml:space="preserve"> </w:t>
-      </w:r>
-      <w:proofErr w:type="spellStart"/>
-      <w:r>
-        <w:t>chọn</w:t>
-      </w:r>
-      <w:proofErr w:type="spellEnd"/>
-      <w:r>
-        <w:t xml:space="preserve"> </w:t>
-      </w:r>
-      <w:proofErr w:type="spellStart"/>
-      <w:r>
-        <w:t>đúng</w:t>
-      </w:r>
-      <w:proofErr w:type="spellEnd"/>
-      <w:r>
-        <w:t xml:space="preserve"> </w:t>
-      </w:r>
-      <w:proofErr w:type="spellStart"/>
-      <w:r>
-        <w:t>commi</w:t>
-      </w:r>
-      <w:proofErr w:type="spellEnd"/>
-      <w:r>
-        <w:t xml:space="preserve"> </w:t>
-      </w:r>
-      <w:proofErr w:type="spellStart"/>
-      <w:r>
-        <w:t>cần</w:t>
-      </w:r>
-      <w:proofErr w:type="spellEnd"/>
-      <w:r>
-        <w:t xml:space="preserve"> </w:t>
-      </w:r>
-      <w:proofErr w:type="spellStart"/>
-      <w:r>
-        <w:t>thiết</w:t>
-      </w:r>
-      <w:proofErr w:type="spellEnd"/>
-      <w:r>
-        <w:t xml:space="preserve"> </w:t>
-      </w:r>
-      <w:proofErr w:type="spellStart"/>
-      <w:r>
-        <w:t>đem</w:t>
-      </w:r>
-      <w:proofErr w:type="spellEnd"/>
-      <w:r>
-        <w:t xml:space="preserve"> sang branch </w:t>
-      </w:r>
-      <w:proofErr w:type="spellStart"/>
-      <w:r>
-        <w:t>khác</w:t>
-      </w:r>
-      <w:proofErr w:type="spellEnd"/>
-      <w:r>
-        <w:t>.</w:t>
-      </w:r>
-    </w:p>
-    <w:p>
-      <w:r>
+        <w:t>Cherry pick dung để làm gì?</w:t>
+      </w:r>
+    </w:p>
+    <w:p>
+      <w:r>
+        <w:t>Cherry-pick dung để lấy một commit cụ thể từ một nhánh khác và áp dụng vào nhánh hiện tại, mà không cần merge cả nhánh.</w:t>
+      </w:r>
+    </w:p>
+    <w:p>
+      <w:r>
+        <w:t>Nó giúp chọn đúng commi cần thiết đem sang branch khác.</w:t>
+      </w:r>
+    </w:p>
+    <w:p>
+      <w:r>
+        <w:rPr>
+          <w:noProof/>
+        </w:rPr>
         <w:drawing>
           <wp:inline distT="0" distB="0" distL="0" distR="0" wp14:anchorId="158472E3" wp14:editId="15382BAF">
             <wp:extent cx="5943600" cy="2720975"/>
@@ -1026,6 +468,9 @@
     </w:p>
     <w:p>
       <w:r>
+        <w:rPr>
+          <w:noProof/>
+        </w:rPr>
         <w:drawing>
           <wp:inline distT="0" distB="0" distL="0" distR="0" wp14:anchorId="26F09B6A" wp14:editId="7786E5E1">
             <wp:extent cx="5048955" cy="390580"/>
@@ -1065,6 +510,9 @@
     </w:p>
     <w:p>
       <w:r>
+        <w:rPr>
+          <w:noProof/>
+        </w:rPr>
         <w:lastRenderedPageBreak/>
         <w:drawing>
           <wp:inline distT="0" distB="0" distL="0" distR="0" wp14:anchorId="0D2DE7AC" wp14:editId="351D5992">
@@ -1105,6 +553,9 @@
     </w:p>
     <w:p>
       <w:r>
+        <w:rPr>
+          <w:noProof/>
+        </w:rPr>
         <w:drawing>
           <wp:inline distT="0" distB="0" distL="0" distR="0" wp14:anchorId="420216B2" wp14:editId="652D90A4">
             <wp:extent cx="5277587" cy="1467055"/>
@@ -1147,278 +598,28 @@
         <w:pStyle w:val="ListParagraph"/>
         <w:numPr>
           <w:ilvl w:val="0"/>
-          <w:numId w:val="2"/>
+          <w:numId w:val="1"/>
         </w:numPr>
       </w:pPr>
-      <w:proofErr w:type="spellStart"/>
-      <w:r>
-        <w:t>Hướng</w:t>
-      </w:r>
-      <w:proofErr w:type="spellEnd"/>
-      <w:r>
-        <w:t xml:space="preserve"> </w:t>
-      </w:r>
-      <w:proofErr w:type="spellStart"/>
-      <w:r>
-        <w:t>dẫn</w:t>
-      </w:r>
-      <w:proofErr w:type="spellEnd"/>
-      <w:r>
-        <w:t xml:space="preserve"> </w:t>
-      </w:r>
-      <w:proofErr w:type="spellStart"/>
-      <w:r>
-        <w:t>sử</w:t>
-      </w:r>
-      <w:proofErr w:type="spellEnd"/>
-      <w:r>
-        <w:t xml:space="preserve"> </w:t>
-      </w:r>
-      <w:proofErr w:type="spellStart"/>
-      <w:r>
-        <w:t>dụng</w:t>
-      </w:r>
-      <w:proofErr w:type="spellEnd"/>
-      <w:r>
-        <w:t xml:space="preserve"> stash</w:t>
-      </w:r>
-    </w:p>
-    <w:p>
-      <w:pPr>
-        <w:pStyle w:val="ListParagraph"/>
-      </w:pPr>
-      <w:r>
-        <w:t xml:space="preserve">Git stash dung </w:t>
-      </w:r>
-      <w:proofErr w:type="spellStart"/>
-      <w:r>
-        <w:t>để</w:t>
-      </w:r>
-      <w:proofErr w:type="spellEnd"/>
-      <w:r>
-        <w:t xml:space="preserve"> </w:t>
-      </w:r>
-      <w:proofErr w:type="spellStart"/>
-      <w:r>
-        <w:t>lưu</w:t>
-      </w:r>
-      <w:proofErr w:type="spellEnd"/>
-      <w:r>
-        <w:t xml:space="preserve"> </w:t>
-      </w:r>
-      <w:proofErr w:type="spellStart"/>
-      <w:r>
-        <w:t>tạm</w:t>
-      </w:r>
-      <w:proofErr w:type="spellEnd"/>
-      <w:r>
-        <w:t xml:space="preserve"> </w:t>
-      </w:r>
-      <w:proofErr w:type="spellStart"/>
-      <w:r>
-        <w:t>thời</w:t>
-      </w:r>
-      <w:proofErr w:type="spellEnd"/>
-      <w:r>
-        <w:t xml:space="preserve"> </w:t>
-      </w:r>
-      <w:proofErr w:type="spellStart"/>
-      <w:r>
-        <w:t>những</w:t>
-      </w:r>
-      <w:proofErr w:type="spellEnd"/>
-      <w:r>
-        <w:t xml:space="preserve"> </w:t>
-      </w:r>
-      <w:proofErr w:type="spellStart"/>
-      <w:r>
-        <w:t>thay</w:t>
-      </w:r>
-      <w:proofErr w:type="spellEnd"/>
-      <w:r>
-        <w:t xml:space="preserve"> </w:t>
-      </w:r>
-      <w:proofErr w:type="spellStart"/>
-      <w:r>
-        <w:t>đổi</w:t>
-      </w:r>
-      <w:proofErr w:type="spellEnd"/>
-      <w:r>
-        <w:t xml:space="preserve"> </w:t>
-      </w:r>
-      <w:proofErr w:type="spellStart"/>
-      <w:r>
-        <w:t>đang</w:t>
-      </w:r>
-      <w:proofErr w:type="spellEnd"/>
-      <w:r>
-        <w:t xml:space="preserve"> </w:t>
-      </w:r>
-      <w:proofErr w:type="spellStart"/>
-      <w:r>
-        <w:t>làm</w:t>
-      </w:r>
-      <w:proofErr w:type="spellEnd"/>
-      <w:r>
-        <w:t xml:space="preserve"> </w:t>
-      </w:r>
-      <w:proofErr w:type="spellStart"/>
-      <w:r>
-        <w:t>dở</w:t>
-      </w:r>
-      <w:proofErr w:type="spellEnd"/>
-      <w:r>
-        <w:t xml:space="preserve"> </w:t>
-      </w:r>
-      <w:proofErr w:type="spellStart"/>
-      <w:r>
-        <w:t>mà</w:t>
-      </w:r>
-      <w:proofErr w:type="spellEnd"/>
-      <w:r>
-        <w:t xml:space="preserve"> </w:t>
-      </w:r>
-      <w:proofErr w:type="spellStart"/>
-      <w:r>
-        <w:t>chưa</w:t>
-      </w:r>
-      <w:proofErr w:type="spellEnd"/>
-      <w:r>
-        <w:t xml:space="preserve"> </w:t>
-      </w:r>
-      <w:proofErr w:type="spellStart"/>
-      <w:r>
-        <w:t>muốn</w:t>
-      </w:r>
-      <w:proofErr w:type="spellEnd"/>
-      <w:r>
-        <w:t xml:space="preserve"> commit, </w:t>
-      </w:r>
-      <w:proofErr w:type="spellStart"/>
-      <w:r>
-        <w:t>giúp</w:t>
-      </w:r>
-      <w:proofErr w:type="spellEnd"/>
-      <w:r>
-        <w:t xml:space="preserve"> </w:t>
-      </w:r>
-      <w:proofErr w:type="spellStart"/>
-      <w:r>
-        <w:t>chuyển</w:t>
-      </w:r>
-      <w:proofErr w:type="spellEnd"/>
-      <w:r>
-        <w:t xml:space="preserve"> branch </w:t>
-      </w:r>
-      <w:proofErr w:type="spellStart"/>
-      <w:r>
-        <w:t>hoặc</w:t>
-      </w:r>
-      <w:proofErr w:type="spellEnd"/>
-      <w:r>
-        <w:t xml:space="preserve"> </w:t>
-      </w:r>
-      <w:proofErr w:type="spellStart"/>
-      <w:r>
-        <w:t>làm</w:t>
-      </w:r>
-      <w:proofErr w:type="spellEnd"/>
-      <w:r>
-        <w:t xml:space="preserve"> </w:t>
-      </w:r>
-      <w:proofErr w:type="spellStart"/>
-      <w:r>
-        <w:t>việc</w:t>
-      </w:r>
-      <w:proofErr w:type="spellEnd"/>
-      <w:r>
-        <w:t xml:space="preserve"> </w:t>
-      </w:r>
-      <w:proofErr w:type="spellStart"/>
-      <w:r>
-        <w:t>khác</w:t>
-      </w:r>
-      <w:proofErr w:type="spellEnd"/>
-      <w:r>
-        <w:t xml:space="preserve"> </w:t>
-      </w:r>
-      <w:proofErr w:type="spellStart"/>
-      <w:r>
-        <w:t>rồi</w:t>
-      </w:r>
-      <w:proofErr w:type="spellEnd"/>
-      <w:r>
-        <w:t xml:space="preserve"> </w:t>
-      </w:r>
-      <w:proofErr w:type="spellStart"/>
-      <w:r>
-        <w:t>sau</w:t>
-      </w:r>
-      <w:proofErr w:type="spellEnd"/>
-      <w:r>
-        <w:t xml:space="preserve"> </w:t>
-      </w:r>
-      <w:proofErr w:type="spellStart"/>
-      <w:r>
-        <w:t>đó</w:t>
-      </w:r>
-      <w:proofErr w:type="spellEnd"/>
-      <w:r>
-        <w:t xml:space="preserve"> </w:t>
-      </w:r>
-      <w:proofErr w:type="spellStart"/>
-      <w:r>
-        <w:t>khôi</w:t>
-      </w:r>
-      <w:proofErr w:type="spellEnd"/>
-      <w:r>
-        <w:t xml:space="preserve"> </w:t>
-      </w:r>
-      <w:proofErr w:type="spellStart"/>
-      <w:r>
-        <w:t>phục</w:t>
-      </w:r>
-      <w:proofErr w:type="spellEnd"/>
-      <w:r>
-        <w:t xml:space="preserve"> </w:t>
-      </w:r>
-      <w:proofErr w:type="spellStart"/>
-      <w:r>
-        <w:t>lại</w:t>
-      </w:r>
-      <w:proofErr w:type="spellEnd"/>
-      <w:r>
-        <w:t>.</w:t>
-      </w:r>
-    </w:p>
-    <w:p>
-      <w:pPr>
-        <w:pStyle w:val="ListParagraph"/>
-      </w:pPr>
-      <w:r>
-        <w:t xml:space="preserve">Các </w:t>
-      </w:r>
-      <w:proofErr w:type="spellStart"/>
-      <w:r>
-        <w:t>lệnh</w:t>
-      </w:r>
-      <w:proofErr w:type="spellEnd"/>
-      <w:r>
-        <w:t xml:space="preserve"> </w:t>
-      </w:r>
-      <w:proofErr w:type="spellStart"/>
-      <w:r>
-        <w:t>cơ</w:t>
-      </w:r>
-      <w:proofErr w:type="spellEnd"/>
-      <w:r>
-        <w:t xml:space="preserve"> </w:t>
-      </w:r>
-      <w:proofErr w:type="spellStart"/>
-      <w:r>
-        <w:t>bản</w:t>
-      </w:r>
-      <w:proofErr w:type="spellEnd"/>
+      <w:r>
+        <w:t>Hướng dẫn sử dụng stash</w:t>
+      </w:r>
+    </w:p>
+    <w:p>
+      <w:pPr>
+        <w:pStyle w:val="ListParagraph"/>
+      </w:pPr>
+      <w:r>
+        <w:t>Git stash dung để lưu tạm thời những thay đổi đang làm dở mà chưa muốn commit, giúp chuyển branch hoặc làm việc khác rồi sau đó khôi phục lại.</w:t>
+      </w:r>
+    </w:p>
+    <w:p>
+      <w:pPr>
+        <w:pStyle w:val="ListParagraph"/>
+      </w:pPr>
+      <w:r>
+        <w:t>Các lệnh cơ bản</w:t>
+      </w:r>
     </w:p>
     <w:p>
       <w:pPr>
@@ -1428,7 +629,6 @@
           <w:bCs/>
         </w:rPr>
       </w:pPr>
-      <w:proofErr w:type="spellStart"/>
       <w:r>
         <w:rPr>
           <w:b/>
@@ -1436,7 +636,6 @@
         </w:rPr>
         <w:t>Lệnh</w:t>
       </w:r>
-      <w:proofErr w:type="spellEnd"/>
       <w:r>
         <w:rPr>
           <w:b/>
@@ -1464,38 +663,7 @@
           <w:bCs/>
         </w:rPr>
         <w:tab/>
-      </w:r>
-      <w:proofErr w:type="spellStart"/>
-      <w:r>
-        <w:rPr>
-          <w:b/>
-          <w:bCs/>
-        </w:rPr>
-        <w:t>Chức</w:t>
-      </w:r>
-      <w:proofErr w:type="spellEnd"/>
-      <w:r>
-        <w:rPr>
-          <w:b/>
-          <w:bCs/>
-        </w:rPr>
-        <w:t xml:space="preserve"> </w:t>
-      </w:r>
-      <w:proofErr w:type="spellStart"/>
-      <w:r>
-        <w:rPr>
-          <w:b/>
-          <w:bCs/>
-        </w:rPr>
-        <w:t>năng</w:t>
-      </w:r>
-      <w:proofErr w:type="spellEnd"/>
-      <w:r>
-        <w:rPr>
-          <w:b/>
-          <w:bCs/>
-        </w:rPr>
-        <w:t xml:space="preserve"> </w:t>
+        <w:t xml:space="preserve">Chức năng </w:t>
       </w:r>
     </w:p>
     <w:p>
@@ -1513,31 +681,7 @@
       </w:r>
       <w:r>
         <w:tab/>
-        <w:t xml:space="preserve">Lưu </w:t>
-      </w:r>
-      <w:proofErr w:type="spellStart"/>
-      <w:r>
-        <w:t>tạm</w:t>
-      </w:r>
-      <w:proofErr w:type="spellEnd"/>
-      <w:r>
-        <w:t xml:space="preserve"> code </w:t>
-      </w:r>
-      <w:proofErr w:type="spellStart"/>
-      <w:r>
-        <w:t>đang</w:t>
-      </w:r>
-      <w:proofErr w:type="spellEnd"/>
-      <w:r>
-        <w:t xml:space="preserve"> </w:t>
-      </w:r>
-      <w:proofErr w:type="spellStart"/>
-      <w:r>
-        <w:t>sửa</w:t>
-      </w:r>
-      <w:proofErr w:type="spellEnd"/>
-      <w:r>
-        <w:t xml:space="preserve"> </w:t>
+        <w:t xml:space="preserve">Lưu tạm code đang sửa </w:t>
       </w:r>
     </w:p>
     <w:p>
@@ -1555,23 +699,7 @@
       </w:r>
       <w:r>
         <w:tab/>
-        <w:t xml:space="preserve">Xem </w:t>
-      </w:r>
-      <w:proofErr w:type="spellStart"/>
-      <w:r>
-        <w:t>danh</w:t>
-      </w:r>
-      <w:proofErr w:type="spellEnd"/>
-      <w:r>
-        <w:t xml:space="preserve"> </w:t>
-      </w:r>
-      <w:proofErr w:type="spellStart"/>
-      <w:r>
-        <w:t>sách</w:t>
-      </w:r>
-      <w:proofErr w:type="spellEnd"/>
-      <w:r>
-        <w:t xml:space="preserve"> stash </w:t>
+        <w:t xml:space="preserve">Xem danh sách stash </w:t>
       </w:r>
     </w:p>
     <w:p>
@@ -1589,54 +717,15 @@
       </w:r>
       <w:r>
         <w:tab/>
-      </w:r>
-      <w:proofErr w:type="spellStart"/>
-      <w:r>
-        <w:t>Khôi</w:t>
-      </w:r>
-      <w:proofErr w:type="spellEnd"/>
-      <w:r>
-        <w:t xml:space="preserve"> </w:t>
-      </w:r>
-      <w:proofErr w:type="spellStart"/>
-      <w:r>
-        <w:t>phục</w:t>
-      </w:r>
-      <w:proofErr w:type="spellEnd"/>
-      <w:r>
-        <w:t xml:space="preserve"> </w:t>
-      </w:r>
-      <w:proofErr w:type="spellStart"/>
-      <w:r>
-        <w:t>và</w:t>
-      </w:r>
-      <w:proofErr w:type="spellEnd"/>
-      <w:r>
-        <w:t xml:space="preserve"> </w:t>
-      </w:r>
-      <w:proofErr w:type="spellStart"/>
-      <w:r>
-        <w:t>xoá</w:t>
-      </w:r>
-      <w:proofErr w:type="spellEnd"/>
-      <w:r>
-        <w:t xml:space="preserve"> stash </w:t>
-      </w:r>
-    </w:p>
-    <w:p>
-      <w:pPr>
-        <w:pStyle w:val="ListParagraph"/>
-      </w:pPr>
-      <w:r>
-        <w:t xml:space="preserve">git </w:t>
-      </w:r>
-      <w:proofErr w:type="gramStart"/>
-      <w:r>
-        <w:t>stash</w:t>
-      </w:r>
-      <w:proofErr w:type="gramEnd"/>
-      <w:r>
-        <w:t xml:space="preserve"> apply </w:t>
+        <w:t xml:space="preserve">Khôi phục và xoá stash </w:t>
+      </w:r>
+    </w:p>
+    <w:p>
+      <w:pPr>
+        <w:pStyle w:val="ListParagraph"/>
+      </w:pPr>
+      <w:r>
+        <w:t xml:space="preserve">git stash apply </w:t>
       </w:r>
       <w:r>
         <w:tab/>
@@ -1647,61 +736,16 @@
       <w:r>
         <w:tab/>
       </w:r>
-      <w:proofErr w:type="spellStart"/>
-      <w:r>
-        <w:t>Khôi</w:t>
-      </w:r>
-      <w:proofErr w:type="spellEnd"/>
-      <w:r>
-        <w:t xml:space="preserve"> </w:t>
-      </w:r>
-      <w:proofErr w:type="spellStart"/>
-      <w:r>
-        <w:t>phục</w:t>
-      </w:r>
-      <w:proofErr w:type="spellEnd"/>
-      <w:r>
-        <w:t xml:space="preserve"> </w:t>
-      </w:r>
-      <w:proofErr w:type="spellStart"/>
-      <w:r>
-        <w:t>nhưng</w:t>
-      </w:r>
-      <w:proofErr w:type="spellEnd"/>
-      <w:r>
-        <w:t xml:space="preserve"> </w:t>
-      </w:r>
-      <w:proofErr w:type="spellStart"/>
-      <w:r>
-        <w:t>không</w:t>
-      </w:r>
-      <w:proofErr w:type="spellEnd"/>
-      <w:r>
-        <w:t xml:space="preserve"> </w:t>
-      </w:r>
-      <w:proofErr w:type="spellStart"/>
-      <w:r>
-        <w:t>xoá</w:t>
-      </w:r>
-      <w:proofErr w:type="spellEnd"/>
-      <w:r>
-        <w:t xml:space="preserve"> stash </w:t>
-      </w:r>
-    </w:p>
-    <w:p>
-      <w:pPr>
-        <w:pStyle w:val="ListParagraph"/>
-      </w:pPr>
-      <w:r>
-        <w:t xml:space="preserve">git </w:t>
-      </w:r>
-      <w:proofErr w:type="gramStart"/>
-      <w:r>
-        <w:t>stash</w:t>
-      </w:r>
-      <w:proofErr w:type="gramEnd"/>
-      <w:r>
-        <w:t xml:space="preserve"> drop</w:t>
+      <w:r>
+        <w:t xml:space="preserve">Khôi phục nhưng không xoá stash </w:t>
+      </w:r>
+    </w:p>
+    <w:p>
+      <w:pPr>
+        <w:pStyle w:val="ListParagraph"/>
+      </w:pPr>
+      <w:r>
+        <w:t>git stash drop</w:t>
       </w:r>
       <w:r>
         <w:tab/>
@@ -1713,98 +757,448 @@
       <w:r>
         <w:tab/>
       </w:r>
-      <w:proofErr w:type="spellStart"/>
-      <w:r>
-        <w:t>Xoá</w:t>
-      </w:r>
-      <w:proofErr w:type="spellEnd"/>
-      <w:r>
-        <w:t xml:space="preserve"> stash </w:t>
-      </w:r>
-      <w:proofErr w:type="spellStart"/>
-      <w:r>
-        <w:t>cụ</w:t>
-      </w:r>
-      <w:proofErr w:type="spellEnd"/>
-      <w:r>
-        <w:t xml:space="preserve"> </w:t>
-      </w:r>
-      <w:proofErr w:type="spellStart"/>
-      <w:r>
-        <w:t>thể</w:t>
-      </w:r>
-      <w:proofErr w:type="spellEnd"/>
+      <w:r>
+        <w:t>Xoá stash cụ thể</w:t>
+      </w:r>
     </w:p>
     <w:p>
       <w:pPr>
         <w:pStyle w:val="ListParagraph"/>
         <w:numPr>
           <w:ilvl w:val="0"/>
-          <w:numId w:val="2"/>
+          <w:numId w:val="1"/>
         </w:numPr>
       </w:pPr>
-      <w:proofErr w:type="spellStart"/>
-      <w:r>
-        <w:t>Cách</w:t>
-      </w:r>
-      <w:proofErr w:type="spellEnd"/>
-      <w:r>
-        <w:t xml:space="preserve"> </w:t>
-      </w:r>
-      <w:proofErr w:type="spellStart"/>
-      <w:r>
-        <w:t>sử</w:t>
-      </w:r>
-      <w:proofErr w:type="spellEnd"/>
-      <w:r>
-        <w:t xml:space="preserve"> </w:t>
-      </w:r>
-      <w:proofErr w:type="spellStart"/>
-      <w:r>
-        <w:t>dụng</w:t>
-      </w:r>
-      <w:proofErr w:type="spellEnd"/>
-      <w:r>
-        <w:t xml:space="preserve"> git diff</w:t>
-      </w:r>
+      <w:r>
+        <w:t>Cách sử dụng git diff</w:t>
+      </w:r>
+    </w:p>
+    <w:p>
+      <w:pPr>
+        <w:pStyle w:val="ListParagraph"/>
+      </w:pPr>
+      <w:r>
+        <w:t>Dùng để so sánh sự khác biệt giữa các phiên bản file trong Git (trước và sau khi sửa)</w:t>
+      </w:r>
+    </w:p>
+    <w:p>
+      <w:pPr>
+        <w:pStyle w:val="ListParagraph"/>
+      </w:pPr>
+      <w:r>
+        <w:t>Giup xem nội dung file nào đã được chỉnh sửa, them hoặc xóa trước khi commit</w:t>
+      </w:r>
+      <w:r>
+        <w:rPr>
+          <w:noProof/>
+        </w:rPr>
+        <w:drawing>
+          <wp:inline distT="0" distB="0" distL="0" distR="0" wp14:anchorId="5198A247" wp14:editId="67964BCB">
+            <wp:extent cx="5095875" cy="895350"/>
+            <wp:effectExtent l="0" t="0" r="9525" b="0"/>
+            <wp:docPr id="971559785" name="Picture 1" descr="A screen shot of a computer&#10;&#10;Description automatically generated"/>
+            <wp:cNvGraphicFramePr>
+              <a:graphicFrameLocks xmlns:a="http://schemas.openxmlformats.org/drawingml/2006/main" noChangeAspect="1"/>
+            </wp:cNvGraphicFramePr>
+            <a:graphic xmlns:a="http://schemas.openxmlformats.org/drawingml/2006/main">
+              <a:graphicData uri="http://schemas.openxmlformats.org/drawingml/2006/picture">
+                <pic:pic xmlns:pic="http://schemas.openxmlformats.org/drawingml/2006/picture">
+                  <pic:nvPicPr>
+                    <pic:cNvPr id="0" name="Picture 1" descr="A screen shot of a computer&#10;&#10;Description automatically generated"/>
+                    <pic:cNvPicPr>
+                      <a:picLocks noChangeAspect="1" noChangeArrowheads="1"/>
+                    </pic:cNvPicPr>
+                  </pic:nvPicPr>
+                  <pic:blipFill>
+                    <a:blip r:embed="rId14">
+                      <a:extLst>
+                        <a:ext uri="{28A0092B-C50C-407E-A947-70E740481C1C}">
+                          <a14:useLocalDpi xmlns:a14="http://schemas.microsoft.com/office/drawing/2010/main" val="0"/>
+                        </a:ext>
+                      </a:extLst>
+                    </a:blip>
+                    <a:srcRect/>
+                    <a:stretch>
+                      <a:fillRect/>
+                    </a:stretch>
+                  </pic:blipFill>
+                  <pic:spPr bwMode="auto">
+                    <a:xfrm>
+                      <a:off x="0" y="0"/>
+                      <a:ext cx="5095875" cy="895350"/>
+                    </a:xfrm>
+                    <a:prstGeom prst="rect">
+                      <a:avLst/>
+                    </a:prstGeom>
+                    <a:noFill/>
+                    <a:ln>
+                      <a:noFill/>
+                    </a:ln>
+                  </pic:spPr>
+                </pic:pic>
+              </a:graphicData>
+            </a:graphic>
+          </wp:inline>
+        </w:drawing>
+      </w:r>
+    </w:p>
+    <w:p>
+      <w:pPr>
+        <w:pStyle w:val="ListParagraph"/>
+      </w:pPr>
     </w:p>
     <w:p>
       <w:pPr>
         <w:pStyle w:val="ListParagraph"/>
         <w:numPr>
           <w:ilvl w:val="0"/>
-          <w:numId w:val="2"/>
+          <w:numId w:val="1"/>
         </w:numPr>
       </w:pPr>
-      <w:proofErr w:type="spellStart"/>
-      <w:r>
-        <w:t>Phân</w:t>
-      </w:r>
-      <w:proofErr w:type="spellEnd"/>
-      <w:r>
-        <w:t xml:space="preserve"> </w:t>
-      </w:r>
-      <w:proofErr w:type="spellStart"/>
-      <w:r>
-        <w:t>biệt</w:t>
-      </w:r>
-      <w:proofErr w:type="spellEnd"/>
-      <w:r>
-        <w:t xml:space="preserve"> pull </w:t>
-      </w:r>
-      <w:proofErr w:type="spellStart"/>
-      <w:r>
-        <w:t>và</w:t>
-      </w:r>
-      <w:proofErr w:type="spellEnd"/>
-      <w:r>
-        <w:t xml:space="preserve"> </w:t>
-      </w:r>
-      <w:proofErr w:type="gramStart"/>
-      <w:r>
-        <w:t>fetch</w:t>
-      </w:r>
-      <w:proofErr w:type="gramEnd"/>
+      <w:r>
+        <w:t>Phân biệt pull và fetch</w:t>
+      </w:r>
+    </w:p>
+    <w:p>
+      <w:pPr>
+        <w:pStyle w:val="ListParagraph"/>
+      </w:pPr>
+    </w:p>
+    <w:tbl>
+      <w:tblPr>
+        <w:tblStyle w:val="TableGrid"/>
+        <w:tblW w:w="0" w:type="auto"/>
+        <w:tblInd w:w="720" w:type="dxa"/>
+        <w:tblLook w:val="04A0" w:firstRow="1" w:lastRow="0" w:firstColumn="1" w:lastColumn="0" w:noHBand="0" w:noVBand="1"/>
+      </w:tblPr>
+      <w:tblGrid>
+        <w:gridCol w:w="2862"/>
+        <w:gridCol w:w="2891"/>
+        <w:gridCol w:w="2877"/>
+      </w:tblGrid>
+      <w:tr>
+        <w:tc>
+          <w:tcPr>
+            <w:tcW w:w="2862" w:type="dxa"/>
+            <w:tcBorders>
+              <w:top w:val="single" w:sz="4" w:space="0" w:color="auto"/>
+              <w:left w:val="single" w:sz="4" w:space="0" w:color="auto"/>
+              <w:bottom w:val="single" w:sz="4" w:space="0" w:color="auto"/>
+              <w:right w:val="single" w:sz="4" w:space="0" w:color="auto"/>
+            </w:tcBorders>
+            <w:hideMark/>
+          </w:tcPr>
+          <w:p>
+            <w:pPr>
+              <w:pStyle w:val="ListParagraph"/>
+              <w:spacing w:after="0" w:line="240" w:lineRule="auto"/>
+              <w:ind w:left="0"/>
+            </w:pPr>
+            <w:r>
+              <w:t>Lệnh</w:t>
+            </w:r>
+          </w:p>
+        </w:tc>
+        <w:tc>
+          <w:tcPr>
+            <w:tcW w:w="2891" w:type="dxa"/>
+            <w:tcBorders>
+              <w:top w:val="single" w:sz="4" w:space="0" w:color="auto"/>
+              <w:left w:val="single" w:sz="4" w:space="0" w:color="auto"/>
+              <w:bottom w:val="single" w:sz="4" w:space="0" w:color="auto"/>
+              <w:right w:val="single" w:sz="4" w:space="0" w:color="auto"/>
+            </w:tcBorders>
+            <w:hideMark/>
+          </w:tcPr>
+          <w:p>
+            <w:pPr>
+              <w:pStyle w:val="ListParagraph"/>
+              <w:ind w:left="0"/>
+            </w:pPr>
+            <w:r>
+              <w:t>Chức năng</w:t>
+            </w:r>
+          </w:p>
+        </w:tc>
+        <w:tc>
+          <w:tcPr>
+            <w:tcW w:w="2877" w:type="dxa"/>
+            <w:tcBorders>
+              <w:top w:val="single" w:sz="4" w:space="0" w:color="auto"/>
+              <w:left w:val="single" w:sz="4" w:space="0" w:color="auto"/>
+              <w:bottom w:val="single" w:sz="4" w:space="0" w:color="auto"/>
+              <w:right w:val="single" w:sz="4" w:space="0" w:color="auto"/>
+            </w:tcBorders>
+            <w:hideMark/>
+          </w:tcPr>
+          <w:p>
+            <w:pPr>
+              <w:pStyle w:val="ListParagraph"/>
+              <w:ind w:left="0"/>
+            </w:pPr>
+            <w:r>
+              <w:t>Tác động</w:t>
+            </w:r>
+          </w:p>
+        </w:tc>
+      </w:tr>
+      <w:tr>
+        <w:tc>
+          <w:tcPr>
+            <w:tcW w:w="2862" w:type="dxa"/>
+            <w:tcBorders>
+              <w:top w:val="single" w:sz="4" w:space="0" w:color="auto"/>
+              <w:left w:val="single" w:sz="4" w:space="0" w:color="auto"/>
+              <w:bottom w:val="single" w:sz="4" w:space="0" w:color="auto"/>
+              <w:right w:val="single" w:sz="4" w:space="0" w:color="auto"/>
+            </w:tcBorders>
+            <w:hideMark/>
+          </w:tcPr>
+          <w:p>
+            <w:pPr>
+              <w:pStyle w:val="ListParagraph"/>
+              <w:ind w:left="0"/>
+            </w:pPr>
+            <w:r>
+              <w:t>git fech</w:t>
+            </w:r>
+          </w:p>
+        </w:tc>
+        <w:tc>
+          <w:tcPr>
+            <w:tcW w:w="2891" w:type="dxa"/>
+            <w:tcBorders>
+              <w:top w:val="single" w:sz="4" w:space="0" w:color="auto"/>
+              <w:left w:val="single" w:sz="4" w:space="0" w:color="auto"/>
+              <w:bottom w:val="single" w:sz="4" w:space="0" w:color="auto"/>
+              <w:right w:val="single" w:sz="4" w:space="0" w:color="auto"/>
+            </w:tcBorders>
+            <w:hideMark/>
+          </w:tcPr>
+          <w:p>
+            <w:pPr>
+              <w:pStyle w:val="ListParagraph"/>
+              <w:ind w:left="0"/>
+            </w:pPr>
+            <w:r>
+              <w:t>Lấy dữ liệu mới nhất từ GitHub về máy nưng chưa gộp vào code hiên tại</w:t>
+            </w:r>
+          </w:p>
+        </w:tc>
+        <w:tc>
+          <w:tcPr>
+            <w:tcW w:w="2877" w:type="dxa"/>
+            <w:tcBorders>
+              <w:top w:val="single" w:sz="4" w:space="0" w:color="auto"/>
+              <w:left w:val="single" w:sz="4" w:space="0" w:color="auto"/>
+              <w:bottom w:val="single" w:sz="4" w:space="0" w:color="auto"/>
+              <w:right w:val="single" w:sz="4" w:space="0" w:color="auto"/>
+            </w:tcBorders>
+            <w:hideMark/>
+          </w:tcPr>
+          <w:p>
+            <w:pPr>
+              <w:pStyle w:val="ListParagraph"/>
+              <w:ind w:left="0"/>
+            </w:pPr>
+            <w:r>
+              <w:t>Không thay đổi code đang làm</w:t>
+            </w:r>
+          </w:p>
+        </w:tc>
+      </w:tr>
+      <w:tr>
+        <w:tc>
+          <w:tcPr>
+            <w:tcW w:w="2862" w:type="dxa"/>
+            <w:tcBorders>
+              <w:top w:val="single" w:sz="4" w:space="0" w:color="auto"/>
+              <w:left w:val="single" w:sz="4" w:space="0" w:color="auto"/>
+              <w:bottom w:val="single" w:sz="4" w:space="0" w:color="auto"/>
+              <w:right w:val="single" w:sz="4" w:space="0" w:color="auto"/>
+            </w:tcBorders>
+            <w:hideMark/>
+          </w:tcPr>
+          <w:p>
+            <w:pPr>
+              <w:pStyle w:val="ListParagraph"/>
+              <w:ind w:left="0"/>
+            </w:pPr>
+            <w:r>
+              <w:lastRenderedPageBreak/>
+              <w:t>git pull</w:t>
+            </w:r>
+          </w:p>
+        </w:tc>
+        <w:tc>
+          <w:tcPr>
+            <w:tcW w:w="2891" w:type="dxa"/>
+            <w:tcBorders>
+              <w:top w:val="single" w:sz="4" w:space="0" w:color="auto"/>
+              <w:left w:val="single" w:sz="4" w:space="0" w:color="auto"/>
+              <w:bottom w:val="single" w:sz="4" w:space="0" w:color="auto"/>
+              <w:right w:val="single" w:sz="4" w:space="0" w:color="auto"/>
+            </w:tcBorders>
+            <w:hideMark/>
+          </w:tcPr>
+          <w:p>
+            <w:pPr>
+              <w:pStyle w:val="ListParagraph"/>
+              <w:ind w:left="0"/>
+            </w:pPr>
+            <w:r>
+              <w:t>Lấy dữ liệu và tự động gộp (merge) vào code hiện tại</w:t>
+            </w:r>
+          </w:p>
+        </w:tc>
+        <w:tc>
+          <w:tcPr>
+            <w:tcW w:w="2877" w:type="dxa"/>
+            <w:tcBorders>
+              <w:top w:val="single" w:sz="4" w:space="0" w:color="auto"/>
+              <w:left w:val="single" w:sz="4" w:space="0" w:color="auto"/>
+              <w:bottom w:val="single" w:sz="4" w:space="0" w:color="auto"/>
+              <w:right w:val="single" w:sz="4" w:space="0" w:color="auto"/>
+            </w:tcBorders>
+            <w:hideMark/>
+          </w:tcPr>
+          <w:p>
+            <w:pPr>
+              <w:pStyle w:val="ListParagraph"/>
+              <w:ind w:left="0"/>
+            </w:pPr>
+            <w:r>
+              <w:t>Code có thể thay đổi</w:t>
+            </w:r>
+          </w:p>
+        </w:tc>
+      </w:tr>
+    </w:tbl>
+    <w:p>
+      <w:pPr>
+        <w:ind w:left="360"/>
+      </w:pPr>
+    </w:p>
+    <w:p>
+      <w:pPr>
+        <w:pStyle w:val="ListParagraph"/>
+      </w:pPr>
+      <w:r>
+        <w:rPr>
+          <w:noProof/>
+        </w:rPr>
+        <w:drawing>
+          <wp:inline distT="0" distB="0" distL="0" distR="0" wp14:anchorId="3F0FAA97" wp14:editId="57104768">
+            <wp:extent cx="5048250" cy="1343025"/>
+            <wp:effectExtent l="0" t="0" r="0" b="9525"/>
+            <wp:docPr id="1531286342" name="Picture 3" descr="A screenshot of a computer program&#10;&#10;Description automatically generated"/>
+            <wp:cNvGraphicFramePr>
+              <a:graphicFrameLocks xmlns:a="http://schemas.openxmlformats.org/drawingml/2006/main" noChangeAspect="1"/>
+            </wp:cNvGraphicFramePr>
+            <a:graphic xmlns:a="http://schemas.openxmlformats.org/drawingml/2006/main">
+              <a:graphicData uri="http://schemas.openxmlformats.org/drawingml/2006/picture">
+                <pic:pic xmlns:pic="http://schemas.openxmlformats.org/drawingml/2006/picture">
+                  <pic:nvPicPr>
+                    <pic:cNvPr id="0" name="Picture 3" descr="A screenshot of a computer program&#10;&#10;Description automatically generated"/>
+                    <pic:cNvPicPr>
+                      <a:picLocks noChangeAspect="1" noChangeArrowheads="1"/>
+                    </pic:cNvPicPr>
+                  </pic:nvPicPr>
+                  <pic:blipFill>
+                    <a:blip r:embed="rId15">
+                      <a:extLst>
+                        <a:ext uri="{28A0092B-C50C-407E-A947-70E740481C1C}">
+                          <a14:useLocalDpi xmlns:a14="http://schemas.microsoft.com/office/drawing/2010/main" val="0"/>
+                        </a:ext>
+                      </a:extLst>
+                    </a:blip>
+                    <a:srcRect/>
+                    <a:stretch>
+                      <a:fillRect/>
+                    </a:stretch>
+                  </pic:blipFill>
+                  <pic:spPr bwMode="auto">
+                    <a:xfrm>
+                      <a:off x="0" y="0"/>
+                      <a:ext cx="5048250" cy="1343025"/>
+                    </a:xfrm>
+                    <a:prstGeom prst="rect">
+                      <a:avLst/>
+                    </a:prstGeom>
+                    <a:noFill/>
+                    <a:ln>
+                      <a:noFill/>
+                    </a:ln>
+                  </pic:spPr>
+                </pic:pic>
+              </a:graphicData>
+            </a:graphic>
+          </wp:inline>
+        </w:drawing>
+      </w:r>
+      <w:r>
+        <w:rPr>
+          <w:noProof/>
+        </w:rPr>
+        <w:drawing>
+          <wp:inline distT="0" distB="0" distL="0" distR="0" wp14:anchorId="269057D8" wp14:editId="0A86C500">
+            <wp:extent cx="3114675" cy="542925"/>
+            <wp:effectExtent l="0" t="0" r="9525" b="9525"/>
+            <wp:docPr id="1911176356" name="Picture 2" descr="A black background with white text&#10;&#10;Description automatically generated"/>
+            <wp:cNvGraphicFramePr>
+              <a:graphicFrameLocks xmlns:a="http://schemas.openxmlformats.org/drawingml/2006/main" noChangeAspect="1"/>
+            </wp:cNvGraphicFramePr>
+            <a:graphic xmlns:a="http://schemas.openxmlformats.org/drawingml/2006/main">
+              <a:graphicData uri="http://schemas.openxmlformats.org/drawingml/2006/picture">
+                <pic:pic xmlns:pic="http://schemas.openxmlformats.org/drawingml/2006/picture">
+                  <pic:nvPicPr>
+                    <pic:cNvPr id="0" name="Picture 1" descr="A black background with white text&#10;&#10;Description automatically generated"/>
+                    <pic:cNvPicPr>
+                      <a:picLocks noChangeAspect="1" noChangeArrowheads="1"/>
+                    </pic:cNvPicPr>
+                  </pic:nvPicPr>
+                  <pic:blipFill>
+                    <a:blip r:embed="rId16">
+                      <a:extLst>
+                        <a:ext uri="{28A0092B-C50C-407E-A947-70E740481C1C}">
+                          <a14:useLocalDpi xmlns:a14="http://schemas.microsoft.com/office/drawing/2010/main" val="0"/>
+                        </a:ext>
+                      </a:extLst>
+                    </a:blip>
+                    <a:srcRect/>
+                    <a:stretch>
+                      <a:fillRect/>
+                    </a:stretch>
+                  </pic:blipFill>
+                  <pic:spPr bwMode="auto">
+                    <a:xfrm>
+                      <a:off x="0" y="0"/>
+                      <a:ext cx="3114675" cy="542925"/>
+                    </a:xfrm>
+                    <a:prstGeom prst="rect">
+                      <a:avLst/>
+                    </a:prstGeom>
+                    <a:noFill/>
+                    <a:ln>
+                      <a:noFill/>
+                    </a:ln>
+                  </pic:spPr>
+                </pic:pic>
+              </a:graphicData>
+            </a:graphic>
+          </wp:inline>
+        </w:drawing>
+      </w:r>
+    </w:p>
+    <w:p>
+      <w:pPr>
+        <w:pStyle w:val="ListParagraph"/>
+      </w:pPr>
+    </w:p>
+    <w:p>
+      <w:pPr>
+        <w:pStyle w:val="ListParagraph"/>
+      </w:pPr>
     </w:p>
     <w:sectPr>
       <w:pgSz w:w="12240" w:h="15840"/>
@@ -1910,7 +1304,7 @@
   <w:abstractNum w:abstractNumId="1" w15:restartNumberingAfterBreak="0">
     <w:nsid w:val="7D7970EB"/>
     <w:multiLevelType w:val="hybridMultilevel"/>
-    <w:tmpl w:val="F83EF5DC"/>
+    <w:tmpl w:val="DC706E04"/>
     <w:lvl w:ilvl="0" w:tplc="0409000F">
       <w:start w:val="1"/>
       <w:numFmt w:val="decimal"/>
@@ -2444,6 +1838,26 @@
       <w:contextualSpacing/>
     </w:pPr>
   </w:style>
+  <w:style w:type="table" w:styleId="TableGrid">
+    <w:name w:val="Table Grid"/>
+    <w:basedOn w:val="TableNormal"/>
+    <w:uiPriority w:val="39"/>
+    <w:rsid w:val="008C145C"/>
+    <w:pPr>
+      <w:spacing w:after="0" w:line="240" w:lineRule="auto"/>
+    </w:pPr>
+    <w:tblPr>
+      <w:tblInd w:w="0" w:type="nil"/>
+      <w:tblBorders>
+        <w:top w:val="single" w:sz="4" w:space="0" w:color="auto"/>
+        <w:left w:val="single" w:sz="4" w:space="0" w:color="auto"/>
+        <w:bottom w:val="single" w:sz="4" w:space="0" w:color="auto"/>
+        <w:right w:val="single" w:sz="4" w:space="0" w:color="auto"/>
+        <w:insideH w:val="single" w:sz="4" w:space="0" w:color="auto"/>
+        <w:insideV w:val="single" w:sz="4" w:space="0" w:color="auto"/>
+      </w:tblBorders>
+    </w:tblPr>
+  </w:style>
 </w:styles>
 </file>
 

</xml_diff>